<commit_message>
indeling verder gedaan en introductie alvast beetje
</commit_message>
<xml_diff>
--- a/final-report_BrouxKaiGuerrieroLuigi.docx
+++ b/final-report_BrouxKaiGuerrieroLuigi.docx
@@ -91,263 +91,379 @@
         <w:spacing w:before="283" w:line="259" w:lineRule="auto"/>
         <w:ind w:left="115" w:right="530"/>
         <w:jc w:val="both"/>
+        <w:rPr>
+          <w:color w:val="767171" w:themeColor="background2" w:themeShade="80"/>
+        </w:rPr>
       </w:pPr>
       <w:r>
+        <w:rPr>
+          <w:color w:val="767171" w:themeColor="background2" w:themeShade="80"/>
+        </w:rPr>
         <w:t>The</w:t>
       </w:r>
       <w:r>
         <w:rPr>
+          <w:color w:val="767171" w:themeColor="background2" w:themeShade="80"/>
           <w:spacing w:val="-21"/>
         </w:rPr>
         <w:t xml:space="preserve"> </w:t>
       </w:r>
       <w:r>
+        <w:rPr>
+          <w:color w:val="767171" w:themeColor="background2" w:themeShade="80"/>
+        </w:rPr>
         <w:t>abstract</w:t>
       </w:r>
       <w:r>
         <w:rPr>
+          <w:color w:val="767171" w:themeColor="background2" w:themeShade="80"/>
           <w:spacing w:val="-20"/>
         </w:rPr>
         <w:t xml:space="preserve"> </w:t>
       </w:r>
       <w:r>
+        <w:rPr>
+          <w:color w:val="767171" w:themeColor="background2" w:themeShade="80"/>
+        </w:rPr>
         <w:t>is</w:t>
       </w:r>
       <w:r>
         <w:rPr>
+          <w:color w:val="767171" w:themeColor="background2" w:themeShade="80"/>
           <w:spacing w:val="-20"/>
         </w:rPr>
         <w:t xml:space="preserve"> </w:t>
       </w:r>
       <w:r>
+        <w:rPr>
+          <w:color w:val="767171" w:themeColor="background2" w:themeShade="80"/>
+        </w:rPr>
         <w:t>optional,</w:t>
       </w:r>
       <w:r>
         <w:rPr>
+          <w:color w:val="767171" w:themeColor="background2" w:themeShade="80"/>
           <w:spacing w:val="-18"/>
         </w:rPr>
         <w:t xml:space="preserve"> </w:t>
       </w:r>
       <w:r>
+        <w:rPr>
+          <w:color w:val="767171" w:themeColor="background2" w:themeShade="80"/>
+        </w:rPr>
         <w:t>depending</w:t>
       </w:r>
       <w:r>
         <w:rPr>
+          <w:color w:val="767171" w:themeColor="background2" w:themeShade="80"/>
           <w:spacing w:val="-20"/>
         </w:rPr>
         <w:t xml:space="preserve"> </w:t>
       </w:r>
       <w:r>
+        <w:rPr>
+          <w:color w:val="767171" w:themeColor="background2" w:themeShade="80"/>
+        </w:rPr>
         <w:t>on</w:t>
       </w:r>
       <w:r>
         <w:rPr>
+          <w:color w:val="767171" w:themeColor="background2" w:themeShade="80"/>
           <w:spacing w:val="-20"/>
         </w:rPr>
         <w:t xml:space="preserve"> </w:t>
       </w:r>
       <w:r>
+        <w:rPr>
+          <w:color w:val="767171" w:themeColor="background2" w:themeShade="80"/>
+        </w:rPr>
         <w:t>your</w:t>
       </w:r>
       <w:r>
         <w:rPr>
+          <w:color w:val="767171" w:themeColor="background2" w:themeShade="80"/>
           <w:spacing w:val="-21"/>
         </w:rPr>
         <w:t xml:space="preserve"> </w:t>
       </w:r>
       <w:r>
         <w:rPr>
+          <w:color w:val="767171" w:themeColor="background2" w:themeShade="80"/>
           <w:spacing w:val="-3"/>
         </w:rPr>
         <w:t>available</w:t>
       </w:r>
       <w:r>
         <w:rPr>
+          <w:color w:val="767171" w:themeColor="background2" w:themeShade="80"/>
           <w:spacing w:val="-20"/>
         </w:rPr>
         <w:t xml:space="preserve"> </w:t>
       </w:r>
       <w:r>
+        <w:rPr>
+          <w:color w:val="767171" w:themeColor="background2" w:themeShade="80"/>
+        </w:rPr>
         <w:t>space.</w:t>
       </w:r>
       <w:r>
         <w:rPr>
+          <w:color w:val="767171" w:themeColor="background2" w:themeShade="80"/>
           <w:spacing w:val="5"/>
         </w:rPr>
         <w:t xml:space="preserve"> </w:t>
       </w:r>
       <w:r>
+        <w:rPr>
+          <w:color w:val="767171" w:themeColor="background2" w:themeShade="80"/>
+        </w:rPr>
         <w:t>It</w:t>
       </w:r>
       <w:r>
         <w:rPr>
+          <w:color w:val="767171" w:themeColor="background2" w:themeShade="80"/>
           <w:spacing w:val="-21"/>
         </w:rPr>
         <w:t xml:space="preserve"> </w:t>
       </w:r>
       <w:r>
+        <w:rPr>
+          <w:color w:val="767171" w:themeColor="background2" w:themeShade="80"/>
+        </w:rPr>
         <w:t>should</w:t>
       </w:r>
       <w:r>
         <w:rPr>
+          <w:color w:val="767171" w:themeColor="background2" w:themeShade="80"/>
           <w:spacing w:val="-20"/>
         </w:rPr>
         <w:t xml:space="preserve"> </w:t>
       </w:r>
       <w:r>
+        <w:rPr>
+          <w:color w:val="767171" w:themeColor="background2" w:themeShade="80"/>
+        </w:rPr>
         <w:t>consist</w:t>
       </w:r>
       <w:r>
         <w:rPr>
+          <w:color w:val="767171" w:themeColor="background2" w:themeShade="80"/>
           <w:spacing w:val="-21"/>
         </w:rPr>
         <w:t xml:space="preserve"> </w:t>
       </w:r>
       <w:r>
+        <w:rPr>
+          <w:color w:val="767171" w:themeColor="background2" w:themeShade="80"/>
+        </w:rPr>
         <w:t>of</w:t>
       </w:r>
       <w:r>
         <w:rPr>
+          <w:color w:val="767171" w:themeColor="background2" w:themeShade="80"/>
           <w:spacing w:val="-20"/>
         </w:rPr>
         <w:t xml:space="preserve"> </w:t>
       </w:r>
       <w:r>
+        <w:rPr>
+          <w:color w:val="767171" w:themeColor="background2" w:themeShade="80"/>
+        </w:rPr>
         <w:t>0.5</w:t>
       </w:r>
       <w:r>
         <w:rPr>
+          <w:color w:val="767171" w:themeColor="background2" w:themeShade="80"/>
           <w:spacing w:val="-20"/>
         </w:rPr>
         <w:t xml:space="preserve"> </w:t>
       </w:r>
       <w:r>
+        <w:rPr>
+          <w:color w:val="767171" w:themeColor="background2" w:themeShade="80"/>
+        </w:rPr>
         <w:t>paragraph consisting</w:t>
       </w:r>
       <w:r>
         <w:rPr>
+          <w:color w:val="767171" w:themeColor="background2" w:themeShade="80"/>
           <w:spacing w:val="-22"/>
         </w:rPr>
         <w:t xml:space="preserve"> </w:t>
       </w:r>
       <w:r>
+        <w:rPr>
+          <w:color w:val="767171" w:themeColor="background2" w:themeShade="80"/>
+        </w:rPr>
         <w:t>of</w:t>
       </w:r>
       <w:r>
         <w:rPr>
+          <w:color w:val="767171" w:themeColor="background2" w:themeShade="80"/>
           <w:spacing w:val="-21"/>
         </w:rPr>
         <w:t xml:space="preserve"> </w:t>
       </w:r>
       <w:r>
+        <w:rPr>
+          <w:color w:val="767171" w:themeColor="background2" w:themeShade="80"/>
+        </w:rPr>
         <w:t>the</w:t>
       </w:r>
       <w:r>
         <w:rPr>
+          <w:color w:val="767171" w:themeColor="background2" w:themeShade="80"/>
           <w:spacing w:val="-21"/>
         </w:rPr>
         <w:t xml:space="preserve"> </w:t>
       </w:r>
       <w:r>
+        <w:rPr>
+          <w:color w:val="767171" w:themeColor="background2" w:themeShade="80"/>
+        </w:rPr>
         <w:t>motivation</w:t>
       </w:r>
       <w:r>
         <w:rPr>
+          <w:color w:val="767171" w:themeColor="background2" w:themeShade="80"/>
           <w:spacing w:val="-21"/>
         </w:rPr>
         <w:t xml:space="preserve"> </w:t>
       </w:r>
       <w:r>
+        <w:rPr>
+          <w:color w:val="767171" w:themeColor="background2" w:themeShade="80"/>
+        </w:rPr>
         <w:t>for</w:t>
       </w:r>
       <w:r>
         <w:rPr>
+          <w:color w:val="767171" w:themeColor="background2" w:themeShade="80"/>
           <w:spacing w:val="-21"/>
         </w:rPr>
         <w:t xml:space="preserve"> </w:t>
       </w:r>
       <w:r>
+        <w:rPr>
+          <w:color w:val="767171" w:themeColor="background2" w:themeShade="80"/>
+        </w:rPr>
         <w:t>your</w:t>
       </w:r>
       <w:r>
         <w:rPr>
+          <w:color w:val="767171" w:themeColor="background2" w:themeShade="80"/>
           <w:spacing w:val="-21"/>
         </w:rPr>
         <w:t xml:space="preserve"> </w:t>
       </w:r>
       <w:r>
+        <w:rPr>
+          <w:color w:val="767171" w:themeColor="background2" w:themeShade="80"/>
+        </w:rPr>
         <w:t>paper</w:t>
       </w:r>
       <w:r>
         <w:rPr>
+          <w:color w:val="767171" w:themeColor="background2" w:themeShade="80"/>
           <w:spacing w:val="-21"/>
         </w:rPr>
         <w:t xml:space="preserve"> </w:t>
       </w:r>
       <w:r>
+        <w:rPr>
+          <w:color w:val="767171" w:themeColor="background2" w:themeShade="80"/>
+        </w:rPr>
         <w:t>and</w:t>
       </w:r>
       <w:r>
         <w:rPr>
+          <w:color w:val="767171" w:themeColor="background2" w:themeShade="80"/>
           <w:spacing w:val="-21"/>
         </w:rPr>
         <w:t xml:space="preserve"> </w:t>
       </w:r>
       <w:r>
+        <w:rPr>
+          <w:color w:val="767171" w:themeColor="background2" w:themeShade="80"/>
+        </w:rPr>
         <w:t>a</w:t>
       </w:r>
       <w:r>
         <w:rPr>
+          <w:color w:val="767171" w:themeColor="background2" w:themeShade="80"/>
           <w:spacing w:val="-21"/>
         </w:rPr>
         <w:t xml:space="preserve"> </w:t>
       </w:r>
       <w:r>
+        <w:rPr>
+          <w:color w:val="767171" w:themeColor="background2" w:themeShade="80"/>
+        </w:rPr>
         <w:t>high-level</w:t>
       </w:r>
       <w:r>
         <w:rPr>
+          <w:color w:val="767171" w:themeColor="background2" w:themeShade="80"/>
           <w:spacing w:val="-22"/>
         </w:rPr>
         <w:t xml:space="preserve"> </w:t>
       </w:r>
       <w:r>
+        <w:rPr>
+          <w:color w:val="767171" w:themeColor="background2" w:themeShade="80"/>
+        </w:rPr>
         <w:t>explanation</w:t>
       </w:r>
       <w:r>
         <w:rPr>
+          <w:color w:val="767171" w:themeColor="background2" w:themeShade="80"/>
           <w:spacing w:val="-21"/>
         </w:rPr>
         <w:t xml:space="preserve"> </w:t>
       </w:r>
       <w:r>
+        <w:rPr>
+          <w:color w:val="767171" w:themeColor="background2" w:themeShade="80"/>
+        </w:rPr>
         <w:t>of</w:t>
       </w:r>
       <w:r>
         <w:rPr>
+          <w:color w:val="767171" w:themeColor="background2" w:themeShade="80"/>
           <w:spacing w:val="-21"/>
         </w:rPr>
         <w:t xml:space="preserve"> </w:t>
       </w:r>
       <w:r>
+        <w:rPr>
+          <w:color w:val="767171" w:themeColor="background2" w:themeShade="80"/>
+        </w:rPr>
         <w:t>the</w:t>
       </w:r>
       <w:r>
         <w:rPr>
+          <w:color w:val="767171" w:themeColor="background2" w:themeShade="80"/>
           <w:spacing w:val="-20"/>
         </w:rPr>
         <w:t xml:space="preserve"> </w:t>
       </w:r>
       <w:r>
+        <w:rPr>
+          <w:color w:val="767171" w:themeColor="background2" w:themeShade="80"/>
+        </w:rPr>
         <w:t>methodology you used/results</w:t>
       </w:r>
       <w:r>
         <w:rPr>
+          <w:color w:val="767171" w:themeColor="background2" w:themeShade="80"/>
           <w:spacing w:val="-18"/>
         </w:rPr>
         <w:t xml:space="preserve"> </w:t>
       </w:r>
       <w:r>
+        <w:rPr>
+          <w:color w:val="767171" w:themeColor="background2" w:themeShade="80"/>
+        </w:rPr>
         <w:t>obtained.</w:t>
       </w:r>
     </w:p>
@@ -516,342 +632,581 @@
         <w:spacing w:before="283" w:line="259" w:lineRule="auto"/>
         <w:ind w:left="115" w:right="528"/>
         <w:jc w:val="both"/>
+        <w:rPr>
+          <w:color w:val="767171" w:themeColor="background2" w:themeShade="80"/>
+        </w:rPr>
       </w:pPr>
       <w:r>
+        <w:rPr>
+          <w:color w:val="767171" w:themeColor="background2" w:themeShade="80"/>
+        </w:rPr>
         <w:t xml:space="preserve">Explain the problem and </w:t>
       </w:r>
       <w:r>
         <w:rPr>
+          <w:color w:val="767171" w:themeColor="background2" w:themeShade="80"/>
           <w:spacing w:val="-3"/>
         </w:rPr>
         <w:t xml:space="preserve">why </w:t>
       </w:r>
       <w:r>
+        <w:rPr>
+          <w:color w:val="767171" w:themeColor="background2" w:themeShade="80"/>
+        </w:rPr>
         <w:t xml:space="preserve">it is important. Discuss your motivation for pursuing this problem.  Give some background if necessary.  Clearly state what the input and </w:t>
       </w:r>
       <w:proofErr w:type="gramStart"/>
       <w:r>
+        <w:rPr>
+          <w:color w:val="767171" w:themeColor="background2" w:themeShade="80"/>
+        </w:rPr>
         <w:t>output  is</w:t>
       </w:r>
       <w:proofErr w:type="gramEnd"/>
       <w:r>
+        <w:rPr>
+          <w:color w:val="767171" w:themeColor="background2" w:themeShade="80"/>
+        </w:rPr>
         <w:t xml:space="preserve">. Be very explicit: “The input to our algorithm is an </w:t>
       </w:r>
       <w:r>
         <w:rPr>
           <w:rFonts w:ascii="Trebuchet MS" w:hAnsi="Trebuchet MS"/>
           <w:i/>
+          <w:color w:val="767171" w:themeColor="background2" w:themeShade="80"/>
         </w:rPr>
         <w:t>{</w:t>
       </w:r>
       <w:r>
+        <w:rPr>
+          <w:color w:val="767171" w:themeColor="background2" w:themeShade="80"/>
+        </w:rPr>
         <w:t>image, amplitude, patient age, rainfall measurements, grayscale video, etc.</w:t>
       </w:r>
       <w:r>
         <w:rPr>
           <w:rFonts w:ascii="Trebuchet MS" w:hAnsi="Trebuchet MS"/>
           <w:i/>
+          <w:color w:val="767171" w:themeColor="background2" w:themeShade="80"/>
         </w:rPr>
         <w:t>}</w:t>
       </w:r>
       <w:r>
+        <w:rPr>
+          <w:color w:val="767171" w:themeColor="background2" w:themeShade="80"/>
+        </w:rPr>
         <w:t xml:space="preserve">. </w:t>
       </w:r>
       <w:r>
         <w:rPr>
+          <w:color w:val="767171" w:themeColor="background2" w:themeShade="80"/>
           <w:spacing w:val="-9"/>
         </w:rPr>
         <w:t xml:space="preserve">We </w:t>
       </w:r>
       <w:r>
+        <w:rPr>
+          <w:color w:val="767171" w:themeColor="background2" w:themeShade="80"/>
+        </w:rPr>
         <w:t xml:space="preserve">then use a </w:t>
       </w:r>
       <w:r>
         <w:rPr>
           <w:rFonts w:ascii="Trebuchet MS" w:hAnsi="Trebuchet MS"/>
           <w:i/>
+          <w:color w:val="767171" w:themeColor="background2" w:themeShade="80"/>
         </w:rPr>
         <w:t>{</w:t>
       </w:r>
       <w:r>
+        <w:rPr>
+          <w:color w:val="767171" w:themeColor="background2" w:themeShade="80"/>
+        </w:rPr>
         <w:t>SVM, neural network,</w:t>
       </w:r>
       <w:r>
         <w:rPr>
+          <w:color w:val="767171" w:themeColor="background2" w:themeShade="80"/>
           <w:spacing w:val="-28"/>
         </w:rPr>
         <w:t xml:space="preserve"> </w:t>
       </w:r>
       <w:r>
+        <w:rPr>
+          <w:color w:val="767171" w:themeColor="background2" w:themeShade="80"/>
+        </w:rPr>
         <w:t>logistic regression, etc.</w:t>
       </w:r>
       <w:r>
         <w:rPr>
           <w:rFonts w:ascii="Trebuchet MS" w:hAnsi="Trebuchet MS"/>
           <w:i/>
+          <w:color w:val="767171" w:themeColor="background2" w:themeShade="80"/>
         </w:rPr>
         <w:t xml:space="preserve">} </w:t>
       </w:r>
       <w:r>
+        <w:rPr>
+          <w:color w:val="767171" w:themeColor="background2" w:themeShade="80"/>
+        </w:rPr>
         <w:t xml:space="preserve">to output a predicted </w:t>
       </w:r>
       <w:r>
         <w:rPr>
           <w:rFonts w:ascii="Trebuchet MS" w:hAnsi="Trebuchet MS"/>
           <w:i/>
+          <w:color w:val="767171" w:themeColor="background2" w:themeShade="80"/>
         </w:rPr>
         <w:t>{</w:t>
       </w:r>
       <w:r>
+        <w:rPr>
+          <w:color w:val="767171" w:themeColor="background2" w:themeShade="80"/>
+        </w:rPr>
         <w:t>age, stock price, cancer type, music genre, etc.</w:t>
       </w:r>
       <w:r>
         <w:rPr>
           <w:rFonts w:ascii="Trebuchet MS" w:hAnsi="Trebuchet MS"/>
           <w:i/>
+          <w:color w:val="767171" w:themeColor="background2" w:themeShade="80"/>
         </w:rPr>
         <w:t>}</w:t>
       </w:r>
       <w:r>
+        <w:rPr>
+          <w:color w:val="767171" w:themeColor="background2" w:themeShade="80"/>
+        </w:rPr>
         <w:t>.” This</w:t>
       </w:r>
       <w:r>
         <w:rPr>
+          <w:color w:val="767171" w:themeColor="background2" w:themeShade="80"/>
           <w:spacing w:val="-34"/>
         </w:rPr>
         <w:t xml:space="preserve"> </w:t>
       </w:r>
       <w:r>
+        <w:rPr>
+          <w:color w:val="767171" w:themeColor="background2" w:themeShade="80"/>
+        </w:rPr>
         <w:t>is</w:t>
       </w:r>
       <w:r>
         <w:rPr>
+          <w:color w:val="767171" w:themeColor="background2" w:themeShade="80"/>
           <w:spacing w:val="-33"/>
         </w:rPr>
         <w:t xml:space="preserve"> </w:t>
       </w:r>
       <w:r>
+        <w:rPr>
+          <w:color w:val="767171" w:themeColor="background2" w:themeShade="80"/>
+        </w:rPr>
         <w:t>very</w:t>
       </w:r>
       <w:r>
         <w:rPr>
+          <w:color w:val="767171" w:themeColor="background2" w:themeShade="80"/>
           <w:spacing w:val="-34"/>
         </w:rPr>
         <w:t xml:space="preserve"> </w:t>
       </w:r>
       <w:r>
+        <w:rPr>
+          <w:color w:val="767171" w:themeColor="background2" w:themeShade="80"/>
+        </w:rPr>
         <w:t>important</w:t>
       </w:r>
       <w:r>
         <w:rPr>
+          <w:color w:val="767171" w:themeColor="background2" w:themeShade="80"/>
           <w:spacing w:val="-33"/>
         </w:rPr>
         <w:t xml:space="preserve"> </w:t>
       </w:r>
       <w:r>
+        <w:rPr>
+          <w:color w:val="767171" w:themeColor="background2" w:themeShade="80"/>
+        </w:rPr>
         <w:t>since</w:t>
       </w:r>
       <w:r>
         <w:rPr>
+          <w:color w:val="767171" w:themeColor="background2" w:themeShade="80"/>
           <w:spacing w:val="-34"/>
         </w:rPr>
         <w:t xml:space="preserve"> </w:t>
       </w:r>
       <w:r>
+        <w:rPr>
+          <w:color w:val="767171" w:themeColor="background2" w:themeShade="80"/>
+        </w:rPr>
         <w:t>different</w:t>
       </w:r>
       <w:r>
         <w:rPr>
+          <w:color w:val="767171" w:themeColor="background2" w:themeShade="80"/>
           <w:spacing w:val="-33"/>
         </w:rPr>
         <w:t xml:space="preserve"> </w:t>
       </w:r>
       <w:r>
+        <w:rPr>
+          <w:color w:val="767171" w:themeColor="background2" w:themeShade="80"/>
+        </w:rPr>
         <w:t>teams</w:t>
       </w:r>
       <w:r>
         <w:rPr>
+          <w:color w:val="767171" w:themeColor="background2" w:themeShade="80"/>
           <w:spacing w:val="-33"/>
         </w:rPr>
         <w:t xml:space="preserve"> </w:t>
       </w:r>
       <w:r>
         <w:rPr>
+          <w:color w:val="767171" w:themeColor="background2" w:themeShade="80"/>
           <w:spacing w:val="-3"/>
         </w:rPr>
         <w:t>have</w:t>
       </w:r>
       <w:r>
         <w:rPr>
+          <w:color w:val="767171" w:themeColor="background2" w:themeShade="80"/>
           <w:spacing w:val="-34"/>
         </w:rPr>
         <w:t xml:space="preserve"> </w:t>
       </w:r>
       <w:r>
+        <w:rPr>
+          <w:color w:val="767171" w:themeColor="background2" w:themeShade="80"/>
+        </w:rPr>
         <w:t>different</w:t>
       </w:r>
       <w:r>
         <w:rPr>
+          <w:color w:val="767171" w:themeColor="background2" w:themeShade="80"/>
           <w:spacing w:val="-33"/>
         </w:rPr>
         <w:t xml:space="preserve"> </w:t>
       </w:r>
       <w:r>
+        <w:rPr>
+          <w:color w:val="767171" w:themeColor="background2" w:themeShade="80"/>
+        </w:rPr>
         <w:t>inputs/outputs</w:t>
       </w:r>
       <w:r>
         <w:rPr>
+          <w:color w:val="767171" w:themeColor="background2" w:themeShade="80"/>
           <w:spacing w:val="-34"/>
         </w:rPr>
         <w:t xml:space="preserve"> </w:t>
       </w:r>
       <w:r>
+        <w:rPr>
+          <w:color w:val="767171" w:themeColor="background2" w:themeShade="80"/>
+        </w:rPr>
         <w:t>spanning</w:t>
       </w:r>
       <w:r>
         <w:rPr>
+          <w:color w:val="767171" w:themeColor="background2" w:themeShade="80"/>
           <w:spacing w:val="-33"/>
         </w:rPr>
         <w:t xml:space="preserve"> </w:t>
       </w:r>
       <w:r>
+        <w:rPr>
+          <w:color w:val="767171" w:themeColor="background2" w:themeShade="80"/>
+        </w:rPr>
         <w:t>different application</w:t>
       </w:r>
       <w:r>
         <w:rPr>
+          <w:color w:val="767171" w:themeColor="background2" w:themeShade="80"/>
           <w:spacing w:val="-7"/>
         </w:rPr>
         <w:t xml:space="preserve"> </w:t>
       </w:r>
       <w:r>
+        <w:rPr>
+          <w:color w:val="767171" w:themeColor="background2" w:themeShade="80"/>
+        </w:rPr>
         <w:t>domains.</w:t>
       </w:r>
       <w:r>
         <w:rPr>
+          <w:color w:val="767171" w:themeColor="background2" w:themeShade="80"/>
           <w:spacing w:val="10"/>
         </w:rPr>
         <w:t xml:space="preserve"> </w:t>
       </w:r>
       <w:r>
+        <w:rPr>
+          <w:color w:val="767171" w:themeColor="background2" w:themeShade="80"/>
+        </w:rPr>
         <w:t>Being</w:t>
       </w:r>
       <w:r>
         <w:rPr>
+          <w:color w:val="767171" w:themeColor="background2" w:themeShade="80"/>
           <w:spacing w:val="-7"/>
         </w:rPr>
         <w:t xml:space="preserve"> </w:t>
       </w:r>
       <w:r>
+        <w:rPr>
+          <w:color w:val="767171" w:themeColor="background2" w:themeShade="80"/>
+        </w:rPr>
         <w:t>explicit</w:t>
       </w:r>
       <w:r>
         <w:rPr>
+          <w:color w:val="767171" w:themeColor="background2" w:themeShade="80"/>
           <w:spacing w:val="-6"/>
         </w:rPr>
         <w:t xml:space="preserve"> </w:t>
       </w:r>
       <w:r>
+        <w:rPr>
+          <w:color w:val="767171" w:themeColor="background2" w:themeShade="80"/>
+        </w:rPr>
         <w:t>about</w:t>
       </w:r>
       <w:r>
         <w:rPr>
+          <w:color w:val="767171" w:themeColor="background2" w:themeShade="80"/>
           <w:spacing w:val="-7"/>
         </w:rPr>
         <w:t xml:space="preserve"> </w:t>
       </w:r>
       <w:r>
+        <w:rPr>
+          <w:color w:val="767171" w:themeColor="background2" w:themeShade="80"/>
+        </w:rPr>
         <w:t>this</w:t>
       </w:r>
       <w:r>
         <w:rPr>
+          <w:color w:val="767171" w:themeColor="background2" w:themeShade="80"/>
           <w:spacing w:val="-7"/>
         </w:rPr>
         <w:t xml:space="preserve"> </w:t>
       </w:r>
       <w:r>
+        <w:rPr>
+          <w:color w:val="767171" w:themeColor="background2" w:themeShade="80"/>
+        </w:rPr>
         <w:t>makes</w:t>
       </w:r>
       <w:r>
         <w:rPr>
+          <w:color w:val="767171" w:themeColor="background2" w:themeShade="80"/>
           <w:spacing w:val="-7"/>
         </w:rPr>
         <w:t xml:space="preserve"> </w:t>
       </w:r>
       <w:r>
+        <w:rPr>
+          <w:color w:val="767171" w:themeColor="background2" w:themeShade="80"/>
+        </w:rPr>
         <w:t>it</w:t>
       </w:r>
       <w:r>
         <w:rPr>
+          <w:color w:val="767171" w:themeColor="background2" w:themeShade="80"/>
           <w:spacing w:val="-7"/>
         </w:rPr>
         <w:t xml:space="preserve"> </w:t>
       </w:r>
       <w:r>
+        <w:rPr>
+          <w:color w:val="767171" w:themeColor="background2" w:themeShade="80"/>
+        </w:rPr>
         <w:t>easier</w:t>
       </w:r>
       <w:r>
         <w:rPr>
+          <w:color w:val="767171" w:themeColor="background2" w:themeShade="80"/>
           <w:spacing w:val="-7"/>
         </w:rPr>
         <w:t xml:space="preserve"> </w:t>
       </w:r>
       <w:r>
+        <w:rPr>
+          <w:color w:val="767171" w:themeColor="background2" w:themeShade="80"/>
+        </w:rPr>
         <w:t>for</w:t>
       </w:r>
       <w:r>
         <w:rPr>
+          <w:color w:val="767171" w:themeColor="background2" w:themeShade="80"/>
           <w:spacing w:val="-7"/>
         </w:rPr>
         <w:t xml:space="preserve"> </w:t>
       </w:r>
       <w:r>
+        <w:rPr>
+          <w:color w:val="767171" w:themeColor="background2" w:themeShade="80"/>
+        </w:rPr>
         <w:t>readers.</w:t>
       </w:r>
       <w:r>
         <w:rPr>
+          <w:color w:val="767171" w:themeColor="background2" w:themeShade="80"/>
           <w:spacing w:val="11"/>
         </w:rPr>
         <w:t xml:space="preserve"> </w:t>
       </w:r>
       <w:r>
+        <w:rPr>
+          <w:color w:val="767171" w:themeColor="background2" w:themeShade="80"/>
+        </w:rPr>
         <w:t>If</w:t>
       </w:r>
       <w:r>
         <w:rPr>
+          <w:color w:val="767171" w:themeColor="background2" w:themeShade="80"/>
           <w:spacing w:val="-7"/>
         </w:rPr>
         <w:t xml:space="preserve"> </w:t>
       </w:r>
       <w:r>
+        <w:rPr>
+          <w:color w:val="767171" w:themeColor="background2" w:themeShade="80"/>
+        </w:rPr>
         <w:t>you</w:t>
       </w:r>
       <w:r>
         <w:rPr>
+          <w:color w:val="767171" w:themeColor="background2" w:themeShade="80"/>
           <w:spacing w:val="-7"/>
         </w:rPr>
         <w:t xml:space="preserve"> </w:t>
       </w:r>
       <w:r>
+        <w:rPr>
+          <w:color w:val="767171" w:themeColor="background2" w:themeShade="80"/>
+        </w:rPr>
         <w:t>are</w:t>
       </w:r>
       <w:r>
         <w:rPr>
+          <w:color w:val="767171" w:themeColor="background2" w:themeShade="80"/>
           <w:spacing w:val="-6"/>
         </w:rPr>
         <w:t xml:space="preserve"> </w:t>
       </w:r>
       <w:r>
+        <w:rPr>
+          <w:color w:val="767171" w:themeColor="background2" w:themeShade="80"/>
+        </w:rPr>
         <w:t>using your project for multiple classes, add a paragraph explaining which components of the project were used for each</w:t>
       </w:r>
       <w:r>
         <w:rPr>
+          <w:color w:val="767171" w:themeColor="background2" w:themeShade="80"/>
           <w:spacing w:val="33"/>
         </w:rPr>
         <w:t xml:space="preserve"> </w:t>
       </w:r>
       <w:r>
+        <w:rPr>
+          <w:color w:val="767171" w:themeColor="background2" w:themeShade="80"/>
+        </w:rPr>
         <w:t>class.</w:t>
       </w:r>
+    </w:p>
+    <w:p>
+      <w:pPr>
+        <w:pStyle w:val="Default"/>
+      </w:pPr>
+    </w:p>
+    <w:p>
+      <w:pPr>
+        <w:pStyle w:val="Plattetekst"/>
+        <w:spacing w:before="283" w:line="259" w:lineRule="auto"/>
+        <w:ind w:left="115" w:right="528"/>
+        <w:jc w:val="both"/>
+      </w:pPr>
+      <w:r>
+        <w:t xml:space="preserve"> The production of cars has been steadily increasing in the past decade and this has given rise to the used car market. The emergence of online second-hand car portals in the United Kingdom and Europe has facilitated the need for both the customer and the seller to be better informed about trends and patterns that determine the value of a used car [1]. A second-hand car price prediction system</w:t>
+      </w:r>
+      <w:r>
+        <w:t xml:space="preserve"> (for a specific car brand)</w:t>
+      </w:r>
+      <w:r>
+        <w:t xml:space="preserve"> is thus required to effectively determine the worthiness of the car using a variety of features.</w:t>
+      </w:r>
+      <w:r>
+        <w:t xml:space="preserve"> </w:t>
+      </w:r>
+      <w:r>
+        <w:t xml:space="preserve">The </w:t>
+      </w:r>
+      <w:r>
+        <w:t xml:space="preserve">price prediction </w:t>
+      </w:r>
+      <w:r>
+        <w:t>model and insights</w:t>
+      </w:r>
+      <w:r>
+        <w:t>/patterns</w:t>
+      </w:r>
+      <w:r>
+        <w:t xml:space="preserve"> could be then later used as a tool for a second-hand car retailer to give insights to potential customers shopping for a second-hand car. </w:t>
+      </w:r>
+    </w:p>
+    <w:p>
+      <w:pPr>
+        <w:pStyle w:val="Plattetekst"/>
+        <w:spacing w:before="283" w:line="259" w:lineRule="auto"/>
+        <w:ind w:left="115" w:right="528"/>
+        <w:jc w:val="both"/>
+      </w:pPr>
+      <w:r>
+        <w:t>To tackle the need of a price prediction system, we are going to divide the price prediction problem into two subproblems: a price prediction model for a specific car brand (Mercedes C-Class W205) and a price prediction model for an entire brand (Mercedes). Our main goal is thus to make a price prediction model both a specific model and an entire brand</w:t>
+      </w:r>
+      <w:r>
+        <w:t xml:space="preserve"> and extract some interesting insights of the entire dataset (all cars and models combined).</w:t>
+      </w:r>
+    </w:p>
+    <w:p>
+      <w:pPr>
+        <w:pStyle w:val="Plattetekst"/>
+        <w:spacing w:before="283" w:line="259" w:lineRule="auto"/>
+        <w:ind w:left="115" w:right="528"/>
+        <w:jc w:val="both"/>
+      </w:pPr>
+      <w:r>
+        <w:t xml:space="preserve">For our first price prediction model of the Mercedes C-Class W205, we predict the price (output) based on the mileage (input). We first implement regularized linear regression and will further improve our model by introducing polynomial regression. For our second price prediction model of Mercedes cars, we predict the price (output) based on several features (year, fuel type, transmission type, etc.) by using multivariate regression. </w:t>
+      </w:r>
+    </w:p>
+    <w:p>
+      <w:pPr>
+        <w:pStyle w:val="Plattetekst"/>
+        <w:spacing w:before="283" w:line="259" w:lineRule="auto"/>
+        <w:ind w:left="115" w:right="528"/>
+        <w:jc w:val="both"/>
+      </w:pPr>
+    </w:p>
+    <w:p>
+      <w:pPr>
+        <w:pStyle w:val="Plattetekst"/>
+        <w:spacing w:before="283" w:line="259" w:lineRule="auto"/>
+        <w:ind w:left="115" w:right="528"/>
+        <w:jc w:val="both"/>
+      </w:pPr>
+    </w:p>
+    <w:p>
+      <w:pPr>
+        <w:pStyle w:val="Plattetekst"/>
+        <w:spacing w:before="283" w:line="259" w:lineRule="auto"/>
+        <w:ind w:left="115" w:right="528"/>
+        <w:jc w:val="both"/>
+      </w:pPr>
     </w:p>
     <w:p>
       <w:pPr>
@@ -883,6 +1238,7 @@
           <w:w w:val="98"/>
           <w:sz w:val="28"/>
         </w:rPr>
+        <w:lastRenderedPageBreak/>
         <w:t>Related</w:t>
       </w:r>
       <w:r>
@@ -1015,236 +1371,334 @@
         <w:spacing w:before="283" w:line="259" w:lineRule="auto"/>
         <w:ind w:left="115" w:right="529"/>
         <w:jc w:val="both"/>
+        <w:rPr>
+          <w:color w:val="767171" w:themeColor="background2" w:themeShade="80"/>
+        </w:rPr>
       </w:pPr>
       <w:r>
         <w:rPr>
+          <w:color w:val="767171" w:themeColor="background2" w:themeShade="80"/>
           <w:spacing w:val="-7"/>
         </w:rPr>
         <w:t xml:space="preserve">You </w:t>
       </w:r>
       <w:r>
+        <w:rPr>
+          <w:color w:val="767171" w:themeColor="background2" w:themeShade="80"/>
+        </w:rPr>
         <w:t xml:space="preserve">should find existing papers, group them into categories based on their approaches, and discuss their strengths and weaknesses, as well as </w:t>
       </w:r>
       <w:r>
         <w:rPr>
+          <w:color w:val="767171" w:themeColor="background2" w:themeShade="80"/>
           <w:spacing w:val="-3"/>
         </w:rPr>
         <w:t xml:space="preserve">how </w:t>
       </w:r>
       <w:r>
+        <w:rPr>
+          <w:color w:val="767171" w:themeColor="background2" w:themeShade="80"/>
+        </w:rPr>
         <w:t xml:space="preserve">they are similar to and differ from your work. In your opinion, which approaches were clever/good? What </w:t>
       </w:r>
       <w:r>
         <w:rPr>
+          <w:color w:val="767171" w:themeColor="background2" w:themeShade="80"/>
           <w:w w:val="110"/>
         </w:rPr>
         <w:t xml:space="preserve">is </w:t>
       </w:r>
       <w:r>
+        <w:rPr>
+          <w:color w:val="767171" w:themeColor="background2" w:themeShade="80"/>
+        </w:rPr>
         <w:t xml:space="preserve">the state- of-the-art? Do most people perform the task </w:t>
       </w:r>
       <w:r>
         <w:rPr>
+          <w:color w:val="767171" w:themeColor="background2" w:themeShade="80"/>
           <w:spacing w:val="-3"/>
           <w:w w:val="110"/>
         </w:rPr>
         <w:t xml:space="preserve">by </w:t>
       </w:r>
       <w:r>
+        <w:rPr>
+          <w:color w:val="767171" w:themeColor="background2" w:themeShade="80"/>
+        </w:rPr>
         <w:t xml:space="preserve">hand?  </w:t>
       </w:r>
       <w:proofErr w:type="gramStart"/>
       <w:r>
         <w:rPr>
+          <w:color w:val="767171" w:themeColor="background2" w:themeShade="80"/>
           <w:spacing w:val="-7"/>
         </w:rPr>
         <w:t xml:space="preserve">You  </w:t>
       </w:r>
       <w:r>
+        <w:rPr>
+          <w:color w:val="767171" w:themeColor="background2" w:themeShade="80"/>
+        </w:rPr>
         <w:t>should</w:t>
       </w:r>
       <w:proofErr w:type="gramEnd"/>
       <w:r>
+        <w:rPr>
+          <w:color w:val="767171" w:themeColor="background2" w:themeShade="80"/>
+        </w:rPr>
         <w:t xml:space="preserve"> aim to </w:t>
       </w:r>
       <w:r>
         <w:rPr>
+          <w:color w:val="767171" w:themeColor="background2" w:themeShade="80"/>
           <w:spacing w:val="-3"/>
         </w:rPr>
         <w:t xml:space="preserve">have  </w:t>
       </w:r>
       <w:r>
         <w:rPr>
+          <w:color w:val="767171" w:themeColor="background2" w:themeShade="80"/>
           <w:w w:val="110"/>
         </w:rPr>
         <w:t xml:space="preserve">at </w:t>
       </w:r>
       <w:r>
+        <w:rPr>
+          <w:color w:val="767171" w:themeColor="background2" w:themeShade="80"/>
+        </w:rPr>
         <w:t xml:space="preserve">least  </w:t>
       </w:r>
       <w:r>
         <w:rPr>
+          <w:color w:val="767171" w:themeColor="background2" w:themeShade="80"/>
           <w:w w:val="110"/>
         </w:rPr>
         <w:t xml:space="preserve">5 </w:t>
       </w:r>
       <w:r>
+        <w:rPr>
+          <w:color w:val="767171" w:themeColor="background2" w:themeShade="80"/>
+        </w:rPr>
         <w:t xml:space="preserve">references in the related work. Include previous attempts </w:t>
       </w:r>
       <w:r>
         <w:rPr>
+          <w:color w:val="767171" w:themeColor="background2" w:themeShade="80"/>
           <w:spacing w:val="-3"/>
           <w:w w:val="110"/>
         </w:rPr>
         <w:t xml:space="preserve">by </w:t>
       </w:r>
       <w:r>
+        <w:rPr>
+          <w:color w:val="767171" w:themeColor="background2" w:themeShade="80"/>
+        </w:rPr>
         <w:t xml:space="preserve">others </w:t>
       </w:r>
       <w:r>
         <w:rPr>
+          <w:color w:val="767171" w:themeColor="background2" w:themeShade="80"/>
           <w:w w:val="110"/>
         </w:rPr>
         <w:t xml:space="preserve">at </w:t>
       </w:r>
       <w:r>
+        <w:rPr>
+          <w:color w:val="767171" w:themeColor="background2" w:themeShade="80"/>
+        </w:rPr>
         <w:t>your problem, previous</w:t>
       </w:r>
       <w:r>
         <w:rPr>
+          <w:color w:val="767171" w:themeColor="background2" w:themeShade="80"/>
           <w:spacing w:val="-15"/>
         </w:rPr>
         <w:t xml:space="preserve"> </w:t>
       </w:r>
       <w:r>
+        <w:rPr>
+          <w:color w:val="767171" w:themeColor="background2" w:themeShade="80"/>
+        </w:rPr>
         <w:t>technical</w:t>
       </w:r>
       <w:r>
         <w:rPr>
+          <w:color w:val="767171" w:themeColor="background2" w:themeShade="80"/>
           <w:spacing w:val="-14"/>
         </w:rPr>
         <w:t xml:space="preserve"> </w:t>
       </w:r>
       <w:r>
+        <w:rPr>
+          <w:color w:val="767171" w:themeColor="background2" w:themeShade="80"/>
+        </w:rPr>
         <w:t>methods,</w:t>
       </w:r>
       <w:r>
         <w:rPr>
+          <w:color w:val="767171" w:themeColor="background2" w:themeShade="80"/>
           <w:spacing w:val="-15"/>
         </w:rPr>
         <w:t xml:space="preserve"> </w:t>
       </w:r>
       <w:r>
+        <w:rPr>
+          <w:color w:val="767171" w:themeColor="background2" w:themeShade="80"/>
+        </w:rPr>
         <w:t>or</w:t>
       </w:r>
       <w:r>
         <w:rPr>
+          <w:color w:val="767171" w:themeColor="background2" w:themeShade="80"/>
           <w:spacing w:val="-14"/>
         </w:rPr>
         <w:t xml:space="preserve"> </w:t>
       </w:r>
       <w:r>
+        <w:rPr>
+          <w:color w:val="767171" w:themeColor="background2" w:themeShade="80"/>
+        </w:rPr>
         <w:t>previous</w:t>
       </w:r>
       <w:r>
         <w:rPr>
+          <w:color w:val="767171" w:themeColor="background2" w:themeShade="80"/>
           <w:spacing w:val="-15"/>
         </w:rPr>
         <w:t xml:space="preserve"> </w:t>
       </w:r>
       <w:r>
+        <w:rPr>
+          <w:color w:val="767171" w:themeColor="background2" w:themeShade="80"/>
+        </w:rPr>
         <w:t>learning</w:t>
       </w:r>
       <w:r>
         <w:rPr>
+          <w:color w:val="767171" w:themeColor="background2" w:themeShade="80"/>
           <w:spacing w:val="-14"/>
         </w:rPr>
         <w:t xml:space="preserve"> </w:t>
       </w:r>
       <w:r>
+        <w:rPr>
+          <w:color w:val="767171" w:themeColor="background2" w:themeShade="80"/>
+        </w:rPr>
         <w:t>algorithms.</w:t>
       </w:r>
       <w:r>
         <w:rPr>
+          <w:color w:val="767171" w:themeColor="background2" w:themeShade="80"/>
           <w:spacing w:val="-2"/>
         </w:rPr>
         <w:t xml:space="preserve"> </w:t>
       </w:r>
       <w:r>
+        <w:rPr>
+          <w:color w:val="767171" w:themeColor="background2" w:themeShade="80"/>
+        </w:rPr>
         <w:t>Google</w:t>
       </w:r>
       <w:r>
         <w:rPr>
+          <w:color w:val="767171" w:themeColor="background2" w:themeShade="80"/>
           <w:spacing w:val="-14"/>
         </w:rPr>
         <w:t xml:space="preserve"> </w:t>
       </w:r>
       <w:r>
+        <w:rPr>
+          <w:color w:val="767171" w:themeColor="background2" w:themeShade="80"/>
+        </w:rPr>
         <w:t>Scholar</w:t>
       </w:r>
       <w:r>
         <w:rPr>
+          <w:color w:val="767171" w:themeColor="background2" w:themeShade="80"/>
           <w:spacing w:val="-15"/>
         </w:rPr>
         <w:t xml:space="preserve"> </w:t>
       </w:r>
       <w:r>
         <w:rPr>
+          <w:color w:val="767171" w:themeColor="background2" w:themeShade="80"/>
           <w:w w:val="110"/>
         </w:rPr>
         <w:t>is</w:t>
       </w:r>
       <w:r>
         <w:rPr>
+          <w:color w:val="767171" w:themeColor="background2" w:themeShade="80"/>
           <w:spacing w:val="-19"/>
           <w:w w:val="110"/>
         </w:rPr>
         <w:t xml:space="preserve"> </w:t>
       </w:r>
       <w:r>
+        <w:rPr>
+          <w:color w:val="767171" w:themeColor="background2" w:themeShade="80"/>
+        </w:rPr>
         <w:t>very</w:t>
       </w:r>
       <w:r>
         <w:rPr>
+          <w:color w:val="767171" w:themeColor="background2" w:themeShade="80"/>
           <w:spacing w:val="-15"/>
         </w:rPr>
         <w:t xml:space="preserve"> </w:t>
       </w:r>
       <w:r>
+        <w:rPr>
+          <w:color w:val="767171" w:themeColor="background2" w:themeShade="80"/>
+        </w:rPr>
         <w:t xml:space="preserve">useful for this: </w:t>
       </w:r>
       <w:hyperlink r:id="rId5">
         <w:r>
           <w:rPr>
             <w:rFonts w:ascii="Times New Roman" w:hAnsi="Times New Roman"/>
+            <w:color w:val="767171" w:themeColor="background2" w:themeShade="80"/>
             <w:w w:val="110"/>
           </w:rPr>
           <w:t xml:space="preserve">https://scholar.google.com/ </w:t>
         </w:r>
       </w:hyperlink>
       <w:r>
+        <w:rPr>
+          <w:color w:val="767171" w:themeColor="background2" w:themeShade="80"/>
+        </w:rPr>
         <w:t xml:space="preserve">(you can click </w:t>
       </w:r>
       <w:r>
         <w:rPr>
+          <w:color w:val="767171" w:themeColor="background2" w:themeShade="80"/>
           <w:w w:val="110"/>
         </w:rPr>
         <w:t xml:space="preserve">“cite” </w:t>
       </w:r>
       <w:r>
+        <w:rPr>
+          <w:color w:val="767171" w:themeColor="background2" w:themeShade="80"/>
+        </w:rPr>
         <w:t xml:space="preserve">and </w:t>
       </w:r>
       <w:r>
         <w:rPr>
+          <w:color w:val="767171" w:themeColor="background2" w:themeShade="80"/>
           <w:w w:val="110"/>
         </w:rPr>
         <w:t xml:space="preserve">it </w:t>
       </w:r>
       <w:r>
+        <w:rPr>
+          <w:color w:val="767171" w:themeColor="background2" w:themeShade="80"/>
+        </w:rPr>
         <w:t xml:space="preserve">generates MLA, </w:t>
       </w:r>
       <w:r>
         <w:rPr>
+          <w:color w:val="767171" w:themeColor="background2" w:themeShade="80"/>
           <w:spacing w:val="-5"/>
           <w:w w:val="110"/>
         </w:rPr>
@@ -1253,6 +1707,7 @@
       <w:proofErr w:type="spellStart"/>
       <w:r>
         <w:rPr>
+          <w:color w:val="767171" w:themeColor="background2" w:themeShade="80"/>
           <w:spacing w:val="-3"/>
         </w:rPr>
         <w:t>BibTeX</w:t>
@@ -1260,17 +1715,22 @@
       <w:proofErr w:type="spellEnd"/>
       <w:r>
         <w:rPr>
+          <w:color w:val="767171" w:themeColor="background2" w:themeShade="80"/>
           <w:spacing w:val="-3"/>
         </w:rPr>
         <w:t>,</w:t>
       </w:r>
       <w:r>
         <w:rPr>
+          <w:color w:val="767171" w:themeColor="background2" w:themeShade="80"/>
           <w:spacing w:val="19"/>
         </w:rPr>
         <w:t xml:space="preserve"> </w:t>
       </w:r>
       <w:r>
+        <w:rPr>
+          <w:color w:val="767171" w:themeColor="background2" w:themeShade="80"/>
+        </w:rPr>
         <w:t>etc.)</w:t>
       </w:r>
     </w:p>
@@ -1511,553 +1971,787 @@
         <w:spacing w:before="80" w:line="259" w:lineRule="auto"/>
         <w:ind w:left="115" w:right="528"/>
         <w:jc w:val="both"/>
+        <w:rPr>
+          <w:color w:val="767171" w:themeColor="background2" w:themeShade="80"/>
+        </w:rPr>
       </w:pPr>
       <w:r>
+        <w:rPr>
+          <w:color w:val="767171" w:themeColor="background2" w:themeShade="80"/>
+        </w:rPr>
         <w:t>Describe</w:t>
       </w:r>
       <w:r>
         <w:rPr>
+          <w:color w:val="767171" w:themeColor="background2" w:themeShade="80"/>
           <w:spacing w:val="-8"/>
         </w:rPr>
         <w:t xml:space="preserve"> </w:t>
       </w:r>
       <w:r>
+        <w:rPr>
+          <w:color w:val="767171" w:themeColor="background2" w:themeShade="80"/>
+        </w:rPr>
         <w:t>your</w:t>
       </w:r>
       <w:r>
         <w:rPr>
+          <w:color w:val="767171" w:themeColor="background2" w:themeShade="80"/>
           <w:spacing w:val="-8"/>
         </w:rPr>
         <w:t xml:space="preserve"> </w:t>
       </w:r>
       <w:r>
+        <w:rPr>
+          <w:color w:val="767171" w:themeColor="background2" w:themeShade="80"/>
+        </w:rPr>
         <w:t>dataset:</w:t>
       </w:r>
       <w:r>
         <w:rPr>
+          <w:color w:val="767171" w:themeColor="background2" w:themeShade="80"/>
           <w:spacing w:val="9"/>
         </w:rPr>
         <w:t xml:space="preserve"> </w:t>
       </w:r>
       <w:r>
+        <w:rPr>
+          <w:color w:val="767171" w:themeColor="background2" w:themeShade="80"/>
+        </w:rPr>
         <w:t>how</w:t>
       </w:r>
       <w:r>
         <w:rPr>
+          <w:color w:val="767171" w:themeColor="background2" w:themeShade="80"/>
           <w:spacing w:val="-7"/>
         </w:rPr>
         <w:t xml:space="preserve"> </w:t>
       </w:r>
       <w:r>
+        <w:rPr>
+          <w:color w:val="767171" w:themeColor="background2" w:themeShade="80"/>
+        </w:rPr>
         <w:t>many</w:t>
       </w:r>
       <w:r>
         <w:rPr>
+          <w:color w:val="767171" w:themeColor="background2" w:themeShade="80"/>
           <w:spacing w:val="-7"/>
         </w:rPr>
         <w:t xml:space="preserve"> </w:t>
       </w:r>
       <w:r>
+        <w:rPr>
+          <w:color w:val="767171" w:themeColor="background2" w:themeShade="80"/>
+        </w:rPr>
         <w:t>training/validation/test</w:t>
       </w:r>
       <w:r>
         <w:rPr>
+          <w:color w:val="767171" w:themeColor="background2" w:themeShade="80"/>
           <w:spacing w:val="-7"/>
         </w:rPr>
         <w:t xml:space="preserve"> </w:t>
       </w:r>
       <w:r>
+        <w:rPr>
+          <w:color w:val="767171" w:themeColor="background2" w:themeShade="80"/>
+        </w:rPr>
         <w:t>examples</w:t>
       </w:r>
       <w:r>
         <w:rPr>
+          <w:color w:val="767171" w:themeColor="background2" w:themeShade="80"/>
           <w:spacing w:val="-7"/>
         </w:rPr>
         <w:t xml:space="preserve"> </w:t>
       </w:r>
       <w:r>
+        <w:rPr>
+          <w:color w:val="767171" w:themeColor="background2" w:themeShade="80"/>
+        </w:rPr>
         <w:t>do</w:t>
       </w:r>
       <w:r>
         <w:rPr>
+          <w:color w:val="767171" w:themeColor="background2" w:themeShade="80"/>
           <w:spacing w:val="-8"/>
         </w:rPr>
         <w:t xml:space="preserve"> </w:t>
       </w:r>
       <w:r>
+        <w:rPr>
+          <w:color w:val="767171" w:themeColor="background2" w:themeShade="80"/>
+        </w:rPr>
         <w:t>you</w:t>
       </w:r>
       <w:r>
         <w:rPr>
+          <w:color w:val="767171" w:themeColor="background2" w:themeShade="80"/>
           <w:spacing w:val="-7"/>
         </w:rPr>
         <w:t xml:space="preserve"> </w:t>
       </w:r>
       <w:r>
         <w:rPr>
+          <w:color w:val="767171" w:themeColor="background2" w:themeShade="80"/>
           <w:spacing w:val="-3"/>
         </w:rPr>
         <w:t>have?</w:t>
       </w:r>
       <w:r>
         <w:rPr>
+          <w:color w:val="767171" w:themeColor="background2" w:themeShade="80"/>
           <w:spacing w:val="9"/>
         </w:rPr>
         <w:t xml:space="preserve"> </w:t>
       </w:r>
       <w:r>
+        <w:rPr>
+          <w:color w:val="767171" w:themeColor="background2" w:themeShade="80"/>
+        </w:rPr>
         <w:t>Is</w:t>
       </w:r>
       <w:r>
         <w:rPr>
+          <w:color w:val="767171" w:themeColor="background2" w:themeShade="80"/>
           <w:spacing w:val="-7"/>
         </w:rPr>
         <w:t xml:space="preserve"> </w:t>
       </w:r>
       <w:r>
+        <w:rPr>
+          <w:color w:val="767171" w:themeColor="background2" w:themeShade="80"/>
+        </w:rPr>
         <w:t xml:space="preserve">there </w:t>
       </w:r>
       <w:r>
         <w:rPr>
+          <w:color w:val="767171" w:themeColor="background2" w:themeShade="80"/>
           <w:spacing w:val="-3"/>
         </w:rPr>
         <w:t>any</w:t>
       </w:r>
       <w:r>
         <w:rPr>
+          <w:color w:val="767171" w:themeColor="background2" w:themeShade="80"/>
           <w:spacing w:val="-8"/>
         </w:rPr>
         <w:t xml:space="preserve"> </w:t>
       </w:r>
       <w:r>
+        <w:rPr>
+          <w:color w:val="767171" w:themeColor="background2" w:themeShade="80"/>
+        </w:rPr>
         <w:t>preprocessing</w:t>
       </w:r>
       <w:r>
         <w:rPr>
+          <w:color w:val="767171" w:themeColor="background2" w:themeShade="80"/>
           <w:spacing w:val="-8"/>
         </w:rPr>
         <w:t xml:space="preserve"> </w:t>
       </w:r>
       <w:r>
+        <w:rPr>
+          <w:color w:val="767171" w:themeColor="background2" w:themeShade="80"/>
+        </w:rPr>
         <w:t>you</w:t>
       </w:r>
       <w:r>
         <w:rPr>
+          <w:color w:val="767171" w:themeColor="background2" w:themeShade="80"/>
           <w:spacing w:val="-8"/>
         </w:rPr>
         <w:t xml:space="preserve"> </w:t>
       </w:r>
       <w:r>
+        <w:rPr>
+          <w:color w:val="767171" w:themeColor="background2" w:themeShade="80"/>
+        </w:rPr>
         <w:t>did?</w:t>
       </w:r>
       <w:r>
         <w:rPr>
+          <w:color w:val="767171" w:themeColor="background2" w:themeShade="80"/>
           <w:spacing w:val="13"/>
         </w:rPr>
         <w:t xml:space="preserve"> </w:t>
       </w:r>
       <w:r>
+        <w:rPr>
+          <w:color w:val="767171" w:themeColor="background2" w:themeShade="80"/>
+        </w:rPr>
         <w:t>What</w:t>
       </w:r>
       <w:r>
         <w:rPr>
+          <w:color w:val="767171" w:themeColor="background2" w:themeShade="80"/>
           <w:spacing w:val="-8"/>
         </w:rPr>
         <w:t xml:space="preserve"> </w:t>
       </w:r>
       <w:r>
+        <w:rPr>
+          <w:color w:val="767171" w:themeColor="background2" w:themeShade="80"/>
+        </w:rPr>
         <w:t>about</w:t>
       </w:r>
       <w:r>
         <w:rPr>
+          <w:color w:val="767171" w:themeColor="background2" w:themeShade="80"/>
           <w:spacing w:val="-8"/>
         </w:rPr>
         <w:t xml:space="preserve"> </w:t>
       </w:r>
       <w:r>
+        <w:rPr>
+          <w:color w:val="767171" w:themeColor="background2" w:themeShade="80"/>
+        </w:rPr>
         <w:t>normalization or standardization?</w:t>
       </w:r>
       <w:r>
         <w:rPr>
+          <w:color w:val="767171" w:themeColor="background2" w:themeShade="80"/>
           <w:spacing w:val="13"/>
         </w:rPr>
         <w:t xml:space="preserve"> </w:t>
       </w:r>
       <w:r>
+        <w:rPr>
+          <w:color w:val="767171" w:themeColor="background2" w:themeShade="80"/>
+        </w:rPr>
         <w:t>What</w:t>
       </w:r>
       <w:r>
         <w:rPr>
+          <w:color w:val="767171" w:themeColor="background2" w:themeShade="80"/>
           <w:spacing w:val="-8"/>
         </w:rPr>
         <w:t xml:space="preserve"> </w:t>
       </w:r>
       <w:r>
+        <w:rPr>
+          <w:color w:val="767171" w:themeColor="background2" w:themeShade="80"/>
+        </w:rPr>
         <w:t>is</w:t>
       </w:r>
       <w:r>
         <w:rPr>
+          <w:color w:val="767171" w:themeColor="background2" w:themeShade="80"/>
           <w:spacing w:val="-7"/>
         </w:rPr>
         <w:t xml:space="preserve"> </w:t>
       </w:r>
       <w:r>
+        <w:rPr>
+          <w:color w:val="767171" w:themeColor="background2" w:themeShade="80"/>
+        </w:rPr>
         <w:t>the resolution</w:t>
       </w:r>
       <w:r>
         <w:rPr>
+          <w:color w:val="767171" w:themeColor="background2" w:themeShade="80"/>
           <w:spacing w:val="-7"/>
         </w:rPr>
         <w:t xml:space="preserve"> </w:t>
       </w:r>
       <w:r>
+        <w:rPr>
+          <w:color w:val="767171" w:themeColor="background2" w:themeShade="80"/>
+        </w:rPr>
         <w:t>of</w:t>
       </w:r>
       <w:r>
         <w:rPr>
+          <w:color w:val="767171" w:themeColor="background2" w:themeShade="80"/>
           <w:spacing w:val="-7"/>
         </w:rPr>
         <w:t xml:space="preserve"> </w:t>
       </w:r>
       <w:r>
+        <w:rPr>
+          <w:color w:val="767171" w:themeColor="background2" w:themeShade="80"/>
+        </w:rPr>
         <w:t>your</w:t>
       </w:r>
       <w:r>
         <w:rPr>
+          <w:color w:val="767171" w:themeColor="background2" w:themeShade="80"/>
           <w:spacing w:val="-6"/>
         </w:rPr>
         <w:t xml:space="preserve"> </w:t>
       </w:r>
       <w:r>
+        <w:rPr>
+          <w:color w:val="767171" w:themeColor="background2" w:themeShade="80"/>
+        </w:rPr>
         <w:t>images?</w:t>
       </w:r>
       <w:r>
         <w:rPr>
+          <w:color w:val="767171" w:themeColor="background2" w:themeShade="80"/>
           <w:spacing w:val="11"/>
         </w:rPr>
         <w:t xml:space="preserve"> </w:t>
       </w:r>
       <w:r>
         <w:rPr>
+          <w:color w:val="767171" w:themeColor="background2" w:themeShade="80"/>
           <w:spacing w:val="-3"/>
         </w:rPr>
         <w:t>How</w:t>
       </w:r>
       <w:r>
         <w:rPr>
+          <w:color w:val="767171" w:themeColor="background2" w:themeShade="80"/>
           <w:spacing w:val="-7"/>
         </w:rPr>
         <w:t xml:space="preserve"> </w:t>
       </w:r>
       <w:r>
+        <w:rPr>
+          <w:color w:val="767171" w:themeColor="background2" w:themeShade="80"/>
+        </w:rPr>
         <w:t>is</w:t>
       </w:r>
       <w:r>
         <w:rPr>
+          <w:color w:val="767171" w:themeColor="background2" w:themeShade="80"/>
           <w:spacing w:val="-6"/>
         </w:rPr>
         <w:t xml:space="preserve"> </w:t>
       </w:r>
       <w:r>
+        <w:rPr>
+          <w:color w:val="767171" w:themeColor="background2" w:themeShade="80"/>
+        </w:rPr>
         <w:t>your</w:t>
       </w:r>
       <w:r>
         <w:rPr>
+          <w:color w:val="767171" w:themeColor="background2" w:themeShade="80"/>
           <w:spacing w:val="-7"/>
         </w:rPr>
         <w:t xml:space="preserve"> </w:t>
       </w:r>
       <w:r>
+        <w:rPr>
+          <w:color w:val="767171" w:themeColor="background2" w:themeShade="80"/>
+        </w:rPr>
         <w:t>time-series</w:t>
       </w:r>
       <w:r>
         <w:rPr>
+          <w:color w:val="767171" w:themeColor="background2" w:themeShade="80"/>
           <w:spacing w:val="-6"/>
         </w:rPr>
         <w:t xml:space="preserve"> </w:t>
       </w:r>
       <w:r>
+        <w:rPr>
+          <w:color w:val="767171" w:themeColor="background2" w:themeShade="80"/>
+        </w:rPr>
         <w:t>data</w:t>
       </w:r>
       <w:r>
         <w:rPr>
+          <w:color w:val="767171" w:themeColor="background2" w:themeShade="80"/>
           <w:spacing w:val="-7"/>
         </w:rPr>
         <w:t xml:space="preserve"> </w:t>
       </w:r>
       <w:r>
+        <w:rPr>
+          <w:color w:val="767171" w:themeColor="background2" w:themeShade="80"/>
+        </w:rPr>
         <w:t>discretized?</w:t>
       </w:r>
       <w:r>
         <w:rPr>
+          <w:color w:val="767171" w:themeColor="background2" w:themeShade="80"/>
           <w:spacing w:val="11"/>
         </w:rPr>
         <w:t xml:space="preserve"> </w:t>
       </w:r>
       <w:r>
+        <w:rPr>
+          <w:color w:val="767171" w:themeColor="background2" w:themeShade="80"/>
+        </w:rPr>
         <w:t>Include</w:t>
       </w:r>
       <w:r>
         <w:rPr>
+          <w:color w:val="767171" w:themeColor="background2" w:themeShade="80"/>
           <w:spacing w:val="-6"/>
         </w:rPr>
         <w:t xml:space="preserve"> </w:t>
       </w:r>
       <w:r>
+        <w:rPr>
+          <w:color w:val="767171" w:themeColor="background2" w:themeShade="80"/>
+        </w:rPr>
         <w:t>a</w:t>
       </w:r>
       <w:r>
         <w:rPr>
+          <w:color w:val="767171" w:themeColor="background2" w:themeShade="80"/>
           <w:spacing w:val="-7"/>
         </w:rPr>
         <w:t xml:space="preserve"> </w:t>
       </w:r>
       <w:r>
+        <w:rPr>
+          <w:color w:val="767171" w:themeColor="background2" w:themeShade="80"/>
+        </w:rPr>
         <w:t>citation</w:t>
       </w:r>
       <w:r>
         <w:rPr>
+          <w:color w:val="767171" w:themeColor="background2" w:themeShade="80"/>
           <w:spacing w:val="-6"/>
         </w:rPr>
         <w:t xml:space="preserve"> </w:t>
       </w:r>
       <w:r>
+        <w:rPr>
+          <w:color w:val="767171" w:themeColor="background2" w:themeShade="80"/>
+        </w:rPr>
         <w:t>on where</w:t>
       </w:r>
       <w:r>
         <w:rPr>
+          <w:color w:val="767171" w:themeColor="background2" w:themeShade="80"/>
           <w:spacing w:val="-17"/>
         </w:rPr>
         <w:t xml:space="preserve"> </w:t>
       </w:r>
       <w:r>
+        <w:rPr>
+          <w:color w:val="767171" w:themeColor="background2" w:themeShade="80"/>
+        </w:rPr>
         <w:t>you</w:t>
       </w:r>
       <w:r>
         <w:rPr>
+          <w:color w:val="767171" w:themeColor="background2" w:themeShade="80"/>
           <w:spacing w:val="-17"/>
         </w:rPr>
         <w:t xml:space="preserve"> </w:t>
       </w:r>
       <w:r>
+        <w:rPr>
+          <w:color w:val="767171" w:themeColor="background2" w:themeShade="80"/>
+        </w:rPr>
         <w:t>obtained</w:t>
       </w:r>
       <w:r>
         <w:rPr>
+          <w:color w:val="767171" w:themeColor="background2" w:themeShade="80"/>
           <w:spacing w:val="-17"/>
         </w:rPr>
         <w:t xml:space="preserve"> </w:t>
       </w:r>
       <w:r>
+        <w:rPr>
+          <w:color w:val="767171" w:themeColor="background2" w:themeShade="80"/>
+        </w:rPr>
         <w:t>your</w:t>
       </w:r>
       <w:r>
         <w:rPr>
+          <w:color w:val="767171" w:themeColor="background2" w:themeShade="80"/>
           <w:spacing w:val="-17"/>
         </w:rPr>
         <w:t xml:space="preserve"> </w:t>
       </w:r>
       <w:r>
+        <w:rPr>
+          <w:color w:val="767171" w:themeColor="background2" w:themeShade="80"/>
+        </w:rPr>
         <w:t>dataset</w:t>
       </w:r>
       <w:r>
         <w:rPr>
+          <w:color w:val="767171" w:themeColor="background2" w:themeShade="80"/>
           <w:spacing w:val="-17"/>
         </w:rPr>
         <w:t xml:space="preserve"> </w:t>
       </w:r>
       <w:r>
+        <w:rPr>
+          <w:color w:val="767171" w:themeColor="background2" w:themeShade="80"/>
+        </w:rPr>
         <w:t>from.</w:t>
       </w:r>
       <w:r>
         <w:rPr>
+          <w:color w:val="767171" w:themeColor="background2" w:themeShade="80"/>
           <w:spacing w:val="-1"/>
         </w:rPr>
         <w:t xml:space="preserve"> </w:t>
       </w:r>
       <w:r>
+        <w:rPr>
+          <w:color w:val="767171" w:themeColor="background2" w:themeShade="80"/>
+        </w:rPr>
         <w:t>Depending</w:t>
       </w:r>
       <w:r>
         <w:rPr>
+          <w:color w:val="767171" w:themeColor="background2" w:themeShade="80"/>
           <w:spacing w:val="-17"/>
         </w:rPr>
         <w:t xml:space="preserve"> </w:t>
       </w:r>
       <w:r>
+        <w:rPr>
+          <w:color w:val="767171" w:themeColor="background2" w:themeShade="80"/>
+        </w:rPr>
         <w:t>on</w:t>
       </w:r>
       <w:r>
         <w:rPr>
+          <w:color w:val="767171" w:themeColor="background2" w:themeShade="80"/>
           <w:spacing w:val="-17"/>
         </w:rPr>
         <w:t xml:space="preserve"> </w:t>
       </w:r>
       <w:r>
         <w:rPr>
+          <w:color w:val="767171" w:themeColor="background2" w:themeShade="80"/>
           <w:spacing w:val="-3"/>
         </w:rPr>
         <w:t>available</w:t>
       </w:r>
       <w:r>
         <w:rPr>
+          <w:color w:val="767171" w:themeColor="background2" w:themeShade="80"/>
           <w:spacing w:val="-16"/>
         </w:rPr>
         <w:t xml:space="preserve"> </w:t>
       </w:r>
       <w:r>
+        <w:rPr>
+          <w:color w:val="767171" w:themeColor="background2" w:themeShade="80"/>
+        </w:rPr>
         <w:t>space,</w:t>
       </w:r>
       <w:r>
         <w:rPr>
+          <w:color w:val="767171" w:themeColor="background2" w:themeShade="80"/>
           <w:spacing w:val="-17"/>
         </w:rPr>
         <w:t xml:space="preserve"> </w:t>
       </w:r>
       <w:r>
+        <w:rPr>
+          <w:color w:val="767171" w:themeColor="background2" w:themeShade="80"/>
+        </w:rPr>
         <w:t>show</w:t>
       </w:r>
       <w:r>
         <w:rPr>
+          <w:color w:val="767171" w:themeColor="background2" w:themeShade="80"/>
           <w:spacing w:val="-17"/>
         </w:rPr>
         <w:t xml:space="preserve"> </w:t>
       </w:r>
       <w:r>
+        <w:rPr>
+          <w:color w:val="767171" w:themeColor="background2" w:themeShade="80"/>
+        </w:rPr>
         <w:t>some</w:t>
       </w:r>
       <w:r>
         <w:rPr>
+          <w:color w:val="767171" w:themeColor="background2" w:themeShade="80"/>
           <w:spacing w:val="-17"/>
         </w:rPr>
         <w:t xml:space="preserve"> </w:t>
       </w:r>
       <w:r>
+        <w:rPr>
+          <w:color w:val="767171" w:themeColor="background2" w:themeShade="80"/>
+        </w:rPr>
         <w:t xml:space="preserve">examples from your dataset. </w:t>
       </w:r>
       <w:r>
         <w:rPr>
+          <w:color w:val="767171" w:themeColor="background2" w:themeShade="80"/>
           <w:spacing w:val="-7"/>
         </w:rPr>
         <w:t xml:space="preserve">You </w:t>
       </w:r>
       <w:r>
+        <w:rPr>
+          <w:color w:val="767171" w:themeColor="background2" w:themeShade="80"/>
+        </w:rPr>
         <w:t>should also talk about the features you used. If you extracted features</w:t>
       </w:r>
       <w:r>
         <w:rPr>
+          <w:color w:val="767171" w:themeColor="background2" w:themeShade="80"/>
           <w:spacing w:val="-19"/>
         </w:rPr>
         <w:t xml:space="preserve"> </w:t>
       </w:r>
       <w:r>
+        <w:rPr>
+          <w:color w:val="767171" w:themeColor="background2" w:themeShade="80"/>
+        </w:rPr>
         <w:t>using</w:t>
       </w:r>
       <w:r>
         <w:rPr>
+          <w:color w:val="767171" w:themeColor="background2" w:themeShade="80"/>
           <w:spacing w:val="-19"/>
         </w:rPr>
         <w:t xml:space="preserve"> </w:t>
       </w:r>
       <w:r>
         <w:rPr>
+          <w:color w:val="767171" w:themeColor="background2" w:themeShade="80"/>
           <w:spacing w:val="-3"/>
         </w:rPr>
         <w:t>Fourier</w:t>
       </w:r>
       <w:r>
         <w:rPr>
+          <w:color w:val="767171" w:themeColor="background2" w:themeShade="80"/>
           <w:spacing w:val="-19"/>
         </w:rPr>
         <w:t xml:space="preserve"> </w:t>
       </w:r>
       <w:r>
+        <w:rPr>
+          <w:color w:val="767171" w:themeColor="background2" w:themeShade="80"/>
+        </w:rPr>
         <w:t>transforms,</w:t>
       </w:r>
       <w:r>
         <w:rPr>
+          <w:color w:val="767171" w:themeColor="background2" w:themeShade="80"/>
           <w:spacing w:val="-17"/>
         </w:rPr>
         <w:t xml:space="preserve"> </w:t>
       </w:r>
       <w:r>
+        <w:rPr>
+          <w:color w:val="767171" w:themeColor="background2" w:themeShade="80"/>
+        </w:rPr>
         <w:t>histogram</w:t>
       </w:r>
       <w:r>
         <w:rPr>
+          <w:color w:val="767171" w:themeColor="background2" w:themeShade="80"/>
           <w:spacing w:val="-19"/>
         </w:rPr>
         <w:t xml:space="preserve"> </w:t>
       </w:r>
       <w:r>
+        <w:rPr>
+          <w:color w:val="767171" w:themeColor="background2" w:themeShade="80"/>
+        </w:rPr>
         <w:t>of</w:t>
       </w:r>
       <w:r>
         <w:rPr>
+          <w:color w:val="767171" w:themeColor="background2" w:themeShade="80"/>
           <w:spacing w:val="-19"/>
         </w:rPr>
         <w:t xml:space="preserve"> </w:t>
       </w:r>
       <w:r>
+        <w:rPr>
+          <w:color w:val="767171" w:themeColor="background2" w:themeShade="80"/>
+        </w:rPr>
         <w:t>oriented</w:t>
       </w:r>
       <w:r>
         <w:rPr>
+          <w:color w:val="767171" w:themeColor="background2" w:themeShade="80"/>
           <w:spacing w:val="-19"/>
         </w:rPr>
         <w:t xml:space="preserve"> </w:t>
       </w:r>
       <w:r>
+        <w:rPr>
+          <w:color w:val="767171" w:themeColor="background2" w:themeShade="80"/>
+        </w:rPr>
         <w:t>gradients</w:t>
       </w:r>
       <w:r>
         <w:rPr>
+          <w:color w:val="767171" w:themeColor="background2" w:themeShade="80"/>
           <w:spacing w:val="-18"/>
         </w:rPr>
         <w:t xml:space="preserve"> </w:t>
       </w:r>
       <w:r>
+        <w:rPr>
+          <w:color w:val="767171" w:themeColor="background2" w:themeShade="80"/>
+        </w:rPr>
         <w:t>(HOG),</w:t>
       </w:r>
       <w:r>
         <w:rPr>
+          <w:color w:val="767171" w:themeColor="background2" w:themeShade="80"/>
           <w:spacing w:val="-19"/>
         </w:rPr>
         <w:t xml:space="preserve"> </w:t>
       </w:r>
       <w:r>
+        <w:rPr>
+          <w:color w:val="767171" w:themeColor="background2" w:themeShade="80"/>
+        </w:rPr>
         <w:t xml:space="preserve">PCA, ICA, etc. make sure to talk about it. </w:t>
       </w:r>
       <w:r>
         <w:rPr>
+          <w:color w:val="767171" w:themeColor="background2" w:themeShade="80"/>
           <w:spacing w:val="-7"/>
         </w:rPr>
         <w:t xml:space="preserve">Try </w:t>
       </w:r>
       <w:r>
+        <w:rPr>
+          <w:color w:val="767171" w:themeColor="background2" w:themeShade="80"/>
+        </w:rPr>
         <w:t>to include examples of your data in the report (</w:t>
       </w:r>
       <w:proofErr w:type="gramStart"/>
       <w:r>
+        <w:rPr>
+          <w:color w:val="767171" w:themeColor="background2" w:themeShade="80"/>
+        </w:rPr>
         <w:t>e.g.</w:t>
       </w:r>
       <w:proofErr w:type="gramEnd"/>
       <w:r>
+        <w:rPr>
+          <w:color w:val="767171" w:themeColor="background2" w:themeShade="80"/>
+        </w:rPr>
         <w:t xml:space="preserve"> include an image, show a</w:t>
       </w:r>
       <w:r>
         <w:rPr>
+          <w:color w:val="767171" w:themeColor="background2" w:themeShade="80"/>
           <w:spacing w:val="39"/>
         </w:rPr>
         <w:t xml:space="preserve"> </w:t>
       </w:r>
       <w:r>
         <w:rPr>
+          <w:color w:val="767171" w:themeColor="background2" w:themeShade="80"/>
           <w:spacing w:val="-3"/>
         </w:rPr>
         <w:t xml:space="preserve">waveform, </w:t>
       </w:r>
       <w:r>
+        <w:rPr>
+          <w:color w:val="767171" w:themeColor="background2" w:themeShade="80"/>
+        </w:rPr>
         <w:t>etc.).</w:t>
       </w:r>
     </w:p>
@@ -2242,261 +2936,383 @@
         <w:spacing w:before="282" w:line="259" w:lineRule="auto"/>
         <w:ind w:left="115" w:right="528"/>
         <w:jc w:val="both"/>
+        <w:rPr>
+          <w:color w:val="767171" w:themeColor="background2" w:themeShade="80"/>
+        </w:rPr>
       </w:pPr>
       <w:r>
+        <w:rPr>
+          <w:color w:val="767171" w:themeColor="background2" w:themeShade="80"/>
+        </w:rPr>
         <w:t xml:space="preserve">Describe your learning algorithms, proposed algorithm(s), or theoretical proof(s). Make sure to include </w:t>
       </w:r>
       <w:r>
         <w:rPr>
+          <w:color w:val="767171" w:themeColor="background2" w:themeShade="80"/>
           <w:spacing w:val="-3"/>
         </w:rPr>
         <w:t xml:space="preserve">relevant </w:t>
       </w:r>
       <w:r>
+        <w:rPr>
+          <w:color w:val="767171" w:themeColor="background2" w:themeShade="80"/>
+        </w:rPr>
         <w:t xml:space="preserve">mathematical notation. </w:t>
       </w:r>
       <w:r>
         <w:rPr>
+          <w:color w:val="767171" w:themeColor="background2" w:themeShade="80"/>
           <w:spacing w:val="-7"/>
         </w:rPr>
         <w:t xml:space="preserve">For </w:t>
       </w:r>
       <w:r>
+        <w:rPr>
+          <w:color w:val="767171" w:themeColor="background2" w:themeShade="80"/>
+        </w:rPr>
         <w:t xml:space="preserve">example, you can briefly include the SVM optimization objective/formula or say what the </w:t>
       </w:r>
       <w:proofErr w:type="spellStart"/>
       <w:r>
+        <w:rPr>
+          <w:color w:val="767171" w:themeColor="background2" w:themeShade="80"/>
+        </w:rPr>
         <w:t>softmax</w:t>
       </w:r>
       <w:proofErr w:type="spellEnd"/>
       <w:r>
+        <w:rPr>
+          <w:color w:val="767171" w:themeColor="background2" w:themeShade="80"/>
+        </w:rPr>
         <w:t xml:space="preserve"> function is. It is </w:t>
       </w:r>
       <w:r>
         <w:rPr>
+          <w:color w:val="767171" w:themeColor="background2" w:themeShade="80"/>
           <w:spacing w:val="-5"/>
         </w:rPr>
         <w:t xml:space="preserve">okay </w:t>
       </w:r>
       <w:r>
+        <w:rPr>
+          <w:color w:val="767171" w:themeColor="background2" w:themeShade="80"/>
+        </w:rPr>
         <w:t xml:space="preserve">to use formulas from the lecture notes. </w:t>
       </w:r>
       <w:r>
         <w:rPr>
+          <w:color w:val="767171" w:themeColor="background2" w:themeShade="80"/>
           <w:spacing w:val="-6"/>
         </w:rPr>
         <w:t xml:space="preserve">For </w:t>
       </w:r>
       <w:r>
+        <w:rPr>
+          <w:color w:val="767171" w:themeColor="background2" w:themeShade="80"/>
+        </w:rPr>
         <w:t>each algorithm, give a short description (</w:t>
       </w:r>
       <w:r>
         <w:rPr>
           <w:rFonts w:ascii="Trebuchet MS" w:hAnsi="Trebuchet MS"/>
           <w:i/>
+          <w:color w:val="767171" w:themeColor="background2" w:themeShade="80"/>
         </w:rPr>
         <w:t xml:space="preserve">≈ </w:t>
       </w:r>
       <w:r>
+        <w:rPr>
+          <w:color w:val="767171" w:themeColor="background2" w:themeShade="80"/>
+        </w:rPr>
         <w:t>1 para- graph)</w:t>
       </w:r>
       <w:r>
         <w:rPr>
+          <w:color w:val="767171" w:themeColor="background2" w:themeShade="80"/>
           <w:spacing w:val="-17"/>
         </w:rPr>
         <w:t xml:space="preserve"> </w:t>
       </w:r>
       <w:r>
+        <w:rPr>
+          <w:color w:val="767171" w:themeColor="background2" w:themeShade="80"/>
+        </w:rPr>
         <w:t>of</w:t>
       </w:r>
       <w:r>
         <w:rPr>
+          <w:color w:val="767171" w:themeColor="background2" w:themeShade="80"/>
           <w:spacing w:val="-17"/>
         </w:rPr>
         <w:t xml:space="preserve"> </w:t>
       </w:r>
       <w:r>
+        <w:rPr>
+          <w:color w:val="767171" w:themeColor="background2" w:themeShade="80"/>
+        </w:rPr>
         <w:t>how</w:t>
       </w:r>
       <w:r>
         <w:rPr>
+          <w:color w:val="767171" w:themeColor="background2" w:themeShade="80"/>
           <w:spacing w:val="-17"/>
         </w:rPr>
         <w:t xml:space="preserve"> </w:t>
       </w:r>
       <w:r>
+        <w:rPr>
+          <w:color w:val="767171" w:themeColor="background2" w:themeShade="80"/>
+        </w:rPr>
         <w:t>it</w:t>
       </w:r>
       <w:r>
         <w:rPr>
+          <w:color w:val="767171" w:themeColor="background2" w:themeShade="80"/>
           <w:spacing w:val="-17"/>
         </w:rPr>
         <w:t xml:space="preserve"> </w:t>
       </w:r>
       <w:r>
+        <w:rPr>
+          <w:color w:val="767171" w:themeColor="background2" w:themeShade="80"/>
+        </w:rPr>
         <w:t>works.</w:t>
       </w:r>
       <w:r>
         <w:rPr>
+          <w:color w:val="767171" w:themeColor="background2" w:themeShade="80"/>
           <w:spacing w:val="2"/>
         </w:rPr>
         <w:t xml:space="preserve"> </w:t>
       </w:r>
       <w:r>
+        <w:rPr>
+          <w:color w:val="767171" w:themeColor="background2" w:themeShade="80"/>
+        </w:rPr>
         <w:t>Again,</w:t>
       </w:r>
       <w:r>
         <w:rPr>
+          <w:color w:val="767171" w:themeColor="background2" w:themeShade="80"/>
           <w:spacing w:val="-16"/>
         </w:rPr>
         <w:t xml:space="preserve"> </w:t>
       </w:r>
       <w:r>
         <w:rPr>
+          <w:color w:val="767171" w:themeColor="background2" w:themeShade="80"/>
           <w:spacing w:val="-3"/>
         </w:rPr>
         <w:t>we</w:t>
       </w:r>
       <w:r>
         <w:rPr>
+          <w:color w:val="767171" w:themeColor="background2" w:themeShade="80"/>
           <w:spacing w:val="-17"/>
         </w:rPr>
         <w:t xml:space="preserve"> </w:t>
       </w:r>
       <w:r>
+        <w:rPr>
+          <w:color w:val="767171" w:themeColor="background2" w:themeShade="80"/>
+        </w:rPr>
         <w:t>are</w:t>
       </w:r>
       <w:r>
         <w:rPr>
+          <w:color w:val="767171" w:themeColor="background2" w:themeShade="80"/>
           <w:spacing w:val="-17"/>
         </w:rPr>
         <w:t xml:space="preserve"> </w:t>
       </w:r>
       <w:r>
+        <w:rPr>
+          <w:color w:val="767171" w:themeColor="background2" w:themeShade="80"/>
+        </w:rPr>
         <w:t>looking</w:t>
       </w:r>
       <w:r>
         <w:rPr>
+          <w:color w:val="767171" w:themeColor="background2" w:themeShade="80"/>
           <w:spacing w:val="-17"/>
         </w:rPr>
         <w:t xml:space="preserve"> </w:t>
       </w:r>
       <w:r>
+        <w:rPr>
+          <w:color w:val="767171" w:themeColor="background2" w:themeShade="80"/>
+        </w:rPr>
         <w:t>for</w:t>
       </w:r>
       <w:r>
         <w:rPr>
+          <w:color w:val="767171" w:themeColor="background2" w:themeShade="80"/>
           <w:spacing w:val="-17"/>
         </w:rPr>
         <w:t xml:space="preserve"> </w:t>
       </w:r>
       <w:r>
+        <w:rPr>
+          <w:color w:val="767171" w:themeColor="background2" w:themeShade="80"/>
+        </w:rPr>
         <w:t>your</w:t>
       </w:r>
       <w:r>
         <w:rPr>
+          <w:color w:val="767171" w:themeColor="background2" w:themeShade="80"/>
           <w:spacing w:val="-17"/>
         </w:rPr>
         <w:t xml:space="preserve"> </w:t>
       </w:r>
       <w:r>
+        <w:rPr>
+          <w:color w:val="767171" w:themeColor="background2" w:themeShade="80"/>
+        </w:rPr>
         <w:t>understanding</w:t>
       </w:r>
       <w:r>
         <w:rPr>
+          <w:color w:val="767171" w:themeColor="background2" w:themeShade="80"/>
           <w:spacing w:val="-17"/>
         </w:rPr>
         <w:t xml:space="preserve"> </w:t>
       </w:r>
       <w:r>
+        <w:rPr>
+          <w:color w:val="767171" w:themeColor="background2" w:themeShade="80"/>
+        </w:rPr>
         <w:t>of</w:t>
       </w:r>
       <w:r>
         <w:rPr>
+          <w:color w:val="767171" w:themeColor="background2" w:themeShade="80"/>
           <w:spacing w:val="-17"/>
         </w:rPr>
         <w:t xml:space="preserve"> </w:t>
       </w:r>
       <w:r>
+        <w:rPr>
+          <w:color w:val="767171" w:themeColor="background2" w:themeShade="80"/>
+        </w:rPr>
         <w:t>how</w:t>
       </w:r>
       <w:r>
         <w:rPr>
+          <w:color w:val="767171" w:themeColor="background2" w:themeShade="80"/>
           <w:spacing w:val="-17"/>
         </w:rPr>
         <w:t xml:space="preserve"> </w:t>
       </w:r>
       <w:r>
+        <w:rPr>
+          <w:color w:val="767171" w:themeColor="background2" w:themeShade="80"/>
+        </w:rPr>
         <w:t>these</w:t>
       </w:r>
       <w:r>
         <w:rPr>
+          <w:color w:val="767171" w:themeColor="background2" w:themeShade="80"/>
           <w:spacing w:val="-17"/>
         </w:rPr>
         <w:t xml:space="preserve"> </w:t>
       </w:r>
       <w:r>
+        <w:rPr>
+          <w:color w:val="767171" w:themeColor="background2" w:themeShade="80"/>
+        </w:rPr>
         <w:t xml:space="preserve">machine learning algorithms work. Although the teaching </w:t>
       </w:r>
       <w:proofErr w:type="gramStart"/>
       <w:r>
+        <w:rPr>
+          <w:color w:val="767171" w:themeColor="background2" w:themeShade="80"/>
+        </w:rPr>
         <w:t>staff</w:t>
       </w:r>
       <w:proofErr w:type="gramEnd"/>
       <w:r>
+        <w:rPr>
+          <w:color w:val="767171" w:themeColor="background2" w:themeShade="80"/>
+        </w:rPr>
         <w:t xml:space="preserve"> probably know the algorithms, future readers </w:t>
       </w:r>
       <w:r>
         <w:rPr>
+          <w:color w:val="767171" w:themeColor="background2" w:themeShade="80"/>
           <w:spacing w:val="-3"/>
         </w:rPr>
         <w:t xml:space="preserve">may </w:t>
       </w:r>
       <w:r>
+        <w:rPr>
+          <w:color w:val="767171" w:themeColor="background2" w:themeShade="80"/>
+        </w:rPr>
         <w:t xml:space="preserve">not (reports will </w:t>
       </w:r>
       <w:r>
         <w:rPr>
+          <w:color w:val="767171" w:themeColor="background2" w:themeShade="80"/>
           <w:spacing w:val="3"/>
         </w:rPr>
         <w:t xml:space="preserve">be </w:t>
       </w:r>
       <w:r>
+        <w:rPr>
+          <w:color w:val="767171" w:themeColor="background2" w:themeShade="80"/>
+        </w:rPr>
         <w:t>posted on the class website). Additionally, if you</w:t>
       </w:r>
       <w:r>
         <w:rPr>
+          <w:color w:val="767171" w:themeColor="background2" w:themeShade="80"/>
           <w:spacing w:val="-22"/>
         </w:rPr>
         <w:t xml:space="preserve"> </w:t>
       </w:r>
       <w:r>
+        <w:rPr>
+          <w:color w:val="767171" w:themeColor="background2" w:themeShade="80"/>
+        </w:rPr>
         <w:t>are using a niche or cutting-edge algorithm (</w:t>
       </w:r>
       <w:proofErr w:type="gramStart"/>
       <w:r>
+        <w:rPr>
+          <w:color w:val="767171" w:themeColor="background2" w:themeShade="80"/>
+        </w:rPr>
         <w:t>e.g.</w:t>
       </w:r>
       <w:proofErr w:type="gramEnd"/>
       <w:r>
+        <w:rPr>
+          <w:color w:val="767171" w:themeColor="background2" w:themeShade="80"/>
+        </w:rPr>
         <w:t xml:space="preserve"> long short-term </w:t>
       </w:r>
       <w:r>
         <w:rPr>
+          <w:color w:val="767171" w:themeColor="background2" w:themeShade="80"/>
           <w:spacing w:val="-3"/>
         </w:rPr>
         <w:t xml:space="preserve">memory, </w:t>
       </w:r>
       <w:r>
+        <w:rPr>
+          <w:color w:val="767171" w:themeColor="background2" w:themeShade="80"/>
+        </w:rPr>
         <w:t xml:space="preserve">SURF features, or anything else not covered in the class), you may </w:t>
       </w:r>
       <w:r>
         <w:rPr>
+          <w:color w:val="767171" w:themeColor="background2" w:themeShade="80"/>
           <w:spacing w:val="-4"/>
         </w:rPr>
         <w:t xml:space="preserve">want </w:t>
       </w:r>
       <w:r>
+        <w:rPr>
+          <w:color w:val="767171" w:themeColor="background2" w:themeShade="80"/>
+        </w:rPr>
         <w:t xml:space="preserve">to explain your algorithm using 1/2 paragraphs. </w:t>
       </w:r>
     </w:p>
@@ -2646,568 +3462,817 @@
         <w:spacing w:line="259" w:lineRule="auto"/>
         <w:ind w:right="528"/>
         <w:jc w:val="both"/>
+        <w:rPr>
+          <w:color w:val="767171" w:themeColor="background2" w:themeShade="80"/>
+        </w:rPr>
       </w:pPr>
       <w:r>
         <w:rPr>
+          <w:color w:val="767171" w:themeColor="background2" w:themeShade="80"/>
           <w:spacing w:val="-7"/>
         </w:rPr>
         <w:t xml:space="preserve">You </w:t>
       </w:r>
       <w:r>
+        <w:rPr>
+          <w:color w:val="767171" w:themeColor="background2" w:themeShade="80"/>
+        </w:rPr>
         <w:t>should also give details about what (hyper)parameters you chose (</w:t>
       </w:r>
       <w:proofErr w:type="gramStart"/>
       <w:r>
+        <w:rPr>
+          <w:color w:val="767171" w:themeColor="background2" w:themeShade="80"/>
+        </w:rPr>
         <w:t>e.g.</w:t>
       </w:r>
       <w:proofErr w:type="gramEnd"/>
       <w:r>
-        <w:t xml:space="preserve"> </w:t>
-      </w:r>
-      <w:r>
-        <w:rPr>
+        <w:rPr>
+          <w:color w:val="767171" w:themeColor="background2" w:themeShade="80"/>
+        </w:rPr>
+        <w:t xml:space="preserve"> </w:t>
+      </w:r>
+      <w:r>
+        <w:rPr>
+          <w:color w:val="767171" w:themeColor="background2" w:themeShade="80"/>
           <w:spacing w:val="-3"/>
         </w:rPr>
         <w:t xml:space="preserve">why </w:t>
       </w:r>
       <w:r>
+        <w:rPr>
+          <w:color w:val="767171" w:themeColor="background2" w:themeShade="80"/>
+        </w:rPr>
         <w:t>did you use</w:t>
       </w:r>
       <w:r>
         <w:rPr>
+          <w:color w:val="767171" w:themeColor="background2" w:themeShade="80"/>
           <w:spacing w:val="-7"/>
         </w:rPr>
         <w:t xml:space="preserve"> </w:t>
       </w:r>
       <w:r>
+        <w:rPr>
+          <w:color w:val="767171" w:themeColor="background2" w:themeShade="80"/>
+        </w:rPr>
         <w:t>X</w:t>
       </w:r>
       <w:r>
         <w:rPr>
+          <w:color w:val="767171" w:themeColor="background2" w:themeShade="80"/>
           <w:spacing w:val="-7"/>
         </w:rPr>
         <w:t xml:space="preserve"> </w:t>
       </w:r>
       <w:r>
+        <w:rPr>
+          <w:color w:val="767171" w:themeColor="background2" w:themeShade="80"/>
+        </w:rPr>
         <w:t>learning</w:t>
       </w:r>
       <w:r>
         <w:rPr>
+          <w:color w:val="767171" w:themeColor="background2" w:themeShade="80"/>
           <w:spacing w:val="-7"/>
         </w:rPr>
         <w:t xml:space="preserve"> </w:t>
       </w:r>
       <w:r>
+        <w:rPr>
+          <w:color w:val="767171" w:themeColor="background2" w:themeShade="80"/>
+        </w:rPr>
         <w:t>rate</w:t>
       </w:r>
       <w:r>
         <w:rPr>
+          <w:color w:val="767171" w:themeColor="background2" w:themeShade="80"/>
           <w:spacing w:val="-7"/>
         </w:rPr>
         <w:t xml:space="preserve"> </w:t>
       </w:r>
       <w:r>
+        <w:rPr>
+          <w:color w:val="767171" w:themeColor="background2" w:themeShade="80"/>
+        </w:rPr>
         <w:t>for</w:t>
       </w:r>
       <w:r>
         <w:rPr>
+          <w:color w:val="767171" w:themeColor="background2" w:themeShade="80"/>
           <w:spacing w:val="-6"/>
         </w:rPr>
         <w:t xml:space="preserve"> </w:t>
       </w:r>
       <w:r>
+        <w:rPr>
+          <w:color w:val="767171" w:themeColor="background2" w:themeShade="80"/>
+        </w:rPr>
         <w:t>gradient</w:t>
       </w:r>
       <w:r>
         <w:rPr>
+          <w:color w:val="767171" w:themeColor="background2" w:themeShade="80"/>
           <w:spacing w:val="-7"/>
         </w:rPr>
         <w:t xml:space="preserve"> </w:t>
       </w:r>
       <w:r>
+        <w:rPr>
+          <w:color w:val="767171" w:themeColor="background2" w:themeShade="80"/>
+        </w:rPr>
         <w:t>descent,</w:t>
       </w:r>
       <w:r>
         <w:rPr>
+          <w:color w:val="767171" w:themeColor="background2" w:themeShade="80"/>
           <w:spacing w:val="-6"/>
         </w:rPr>
         <w:t xml:space="preserve"> </w:t>
       </w:r>
       <w:r>
+        <w:rPr>
+          <w:color w:val="767171" w:themeColor="background2" w:themeShade="80"/>
+        </w:rPr>
         <w:t>what</w:t>
       </w:r>
       <w:r>
         <w:rPr>
+          <w:color w:val="767171" w:themeColor="background2" w:themeShade="80"/>
           <w:spacing w:val="-8"/>
         </w:rPr>
         <w:t xml:space="preserve"> </w:t>
       </w:r>
       <w:r>
         <w:rPr>
+          <w:color w:val="767171" w:themeColor="background2" w:themeShade="80"/>
           <w:spacing w:val="-3"/>
         </w:rPr>
         <w:t>was</w:t>
       </w:r>
       <w:r>
         <w:rPr>
+          <w:color w:val="767171" w:themeColor="background2" w:themeShade="80"/>
           <w:spacing w:val="-6"/>
         </w:rPr>
         <w:t xml:space="preserve"> </w:t>
       </w:r>
       <w:r>
+        <w:rPr>
+          <w:color w:val="767171" w:themeColor="background2" w:themeShade="80"/>
+        </w:rPr>
         <w:t>your</w:t>
       </w:r>
       <w:r>
         <w:rPr>
+          <w:color w:val="767171" w:themeColor="background2" w:themeShade="80"/>
           <w:spacing w:val="-7"/>
         </w:rPr>
         <w:t xml:space="preserve"> </w:t>
       </w:r>
       <w:r>
+        <w:rPr>
+          <w:color w:val="767171" w:themeColor="background2" w:themeShade="80"/>
+        </w:rPr>
         <w:t>mini-batch</w:t>
       </w:r>
       <w:r>
         <w:rPr>
+          <w:color w:val="767171" w:themeColor="background2" w:themeShade="80"/>
           <w:spacing w:val="-7"/>
         </w:rPr>
         <w:t xml:space="preserve"> </w:t>
       </w:r>
       <w:r>
+        <w:rPr>
+          <w:color w:val="767171" w:themeColor="background2" w:themeShade="80"/>
+        </w:rPr>
         <w:t>size</w:t>
       </w:r>
       <w:r>
         <w:rPr>
+          <w:color w:val="767171" w:themeColor="background2" w:themeShade="80"/>
           <w:spacing w:val="-7"/>
         </w:rPr>
         <w:t xml:space="preserve"> </w:t>
       </w:r>
       <w:r>
+        <w:rPr>
+          <w:color w:val="767171" w:themeColor="background2" w:themeShade="80"/>
+        </w:rPr>
         <w:t>and</w:t>
       </w:r>
       <w:r>
         <w:rPr>
+          <w:color w:val="767171" w:themeColor="background2" w:themeShade="80"/>
           <w:spacing w:val="-7"/>
         </w:rPr>
         <w:t xml:space="preserve"> </w:t>
       </w:r>
       <w:r>
+        <w:rPr>
+          <w:color w:val="767171" w:themeColor="background2" w:themeShade="80"/>
+        </w:rPr>
         <w:t>why)</w:t>
       </w:r>
       <w:r>
         <w:rPr>
+          <w:color w:val="767171" w:themeColor="background2" w:themeShade="80"/>
           <w:spacing w:val="-7"/>
         </w:rPr>
         <w:t xml:space="preserve"> </w:t>
       </w:r>
       <w:r>
+        <w:rPr>
+          <w:color w:val="767171" w:themeColor="background2" w:themeShade="80"/>
+        </w:rPr>
         <w:t>and</w:t>
       </w:r>
       <w:r>
         <w:rPr>
+          <w:color w:val="767171" w:themeColor="background2" w:themeShade="80"/>
           <w:spacing w:val="-7"/>
         </w:rPr>
         <w:t xml:space="preserve"> </w:t>
       </w:r>
       <w:r>
+        <w:rPr>
+          <w:color w:val="767171" w:themeColor="background2" w:themeShade="80"/>
+        </w:rPr>
         <w:t xml:space="preserve">how you chose them. Did you do cross-validation, if so, how many folds? Before you list your results, make sure to list and explain what your primary metrics are: </w:t>
       </w:r>
       <w:r>
         <w:rPr>
+          <w:color w:val="767171" w:themeColor="background2" w:themeShade="80"/>
           <w:spacing w:val="-3"/>
         </w:rPr>
         <w:t xml:space="preserve">accuracy, </w:t>
       </w:r>
       <w:r>
+        <w:rPr>
+          <w:color w:val="767171" w:themeColor="background2" w:themeShade="80"/>
+        </w:rPr>
         <w:t xml:space="preserve">precision, etc. Provide equations for the metrics if necessary. </w:t>
       </w:r>
       <w:r>
         <w:rPr>
+          <w:color w:val="767171" w:themeColor="background2" w:themeShade="80"/>
           <w:spacing w:val="-6"/>
         </w:rPr>
         <w:t xml:space="preserve">For </w:t>
       </w:r>
       <w:r>
+        <w:rPr>
+          <w:color w:val="767171" w:themeColor="background2" w:themeShade="80"/>
+        </w:rPr>
         <w:t xml:space="preserve">results, you </w:t>
       </w:r>
       <w:r>
         <w:rPr>
+          <w:color w:val="767171" w:themeColor="background2" w:themeShade="80"/>
           <w:spacing w:val="-4"/>
         </w:rPr>
         <w:t xml:space="preserve">want </w:t>
       </w:r>
       <w:r>
+        <w:rPr>
+          <w:color w:val="767171" w:themeColor="background2" w:themeShade="80"/>
+        </w:rPr>
         <w:t xml:space="preserve">to </w:t>
       </w:r>
       <w:r>
         <w:rPr>
+          <w:color w:val="767171" w:themeColor="background2" w:themeShade="80"/>
           <w:spacing w:val="-3"/>
         </w:rPr>
         <w:t xml:space="preserve">have </w:t>
       </w:r>
       <w:r>
+        <w:rPr>
+          <w:color w:val="767171" w:themeColor="background2" w:themeShade="80"/>
+        </w:rPr>
         <w:t>a mixture</w:t>
       </w:r>
       <w:r>
         <w:rPr>
+          <w:color w:val="767171" w:themeColor="background2" w:themeShade="80"/>
           <w:spacing w:val="-17"/>
         </w:rPr>
         <w:t xml:space="preserve"> </w:t>
       </w:r>
       <w:r>
+        <w:rPr>
+          <w:color w:val="767171" w:themeColor="background2" w:themeShade="80"/>
+        </w:rPr>
         <w:t>of</w:t>
       </w:r>
       <w:r>
         <w:rPr>
+          <w:color w:val="767171" w:themeColor="background2" w:themeShade="80"/>
           <w:spacing w:val="-17"/>
         </w:rPr>
         <w:t xml:space="preserve"> </w:t>
       </w:r>
       <w:r>
+        <w:rPr>
+          <w:color w:val="767171" w:themeColor="background2" w:themeShade="80"/>
+        </w:rPr>
         <w:t>tables</w:t>
       </w:r>
       <w:r>
         <w:rPr>
+          <w:color w:val="767171" w:themeColor="background2" w:themeShade="80"/>
           <w:spacing w:val="-17"/>
         </w:rPr>
         <w:t xml:space="preserve"> </w:t>
       </w:r>
       <w:r>
+        <w:rPr>
+          <w:color w:val="767171" w:themeColor="background2" w:themeShade="80"/>
+        </w:rPr>
         <w:t>and</w:t>
       </w:r>
       <w:r>
         <w:rPr>
+          <w:color w:val="767171" w:themeColor="background2" w:themeShade="80"/>
           <w:spacing w:val="-17"/>
         </w:rPr>
         <w:t xml:space="preserve"> </w:t>
       </w:r>
       <w:r>
+        <w:rPr>
+          <w:color w:val="767171" w:themeColor="background2" w:themeShade="80"/>
+        </w:rPr>
         <w:t>plots.</w:t>
       </w:r>
       <w:r>
         <w:rPr>
+          <w:color w:val="767171" w:themeColor="background2" w:themeShade="80"/>
           <w:spacing w:val="4"/>
         </w:rPr>
         <w:t xml:space="preserve"> </w:t>
       </w:r>
       <w:r>
+        <w:rPr>
+          <w:color w:val="767171" w:themeColor="background2" w:themeShade="80"/>
+        </w:rPr>
         <w:t>You should</w:t>
       </w:r>
       <w:r>
         <w:rPr>
+          <w:color w:val="767171" w:themeColor="background2" w:themeShade="80"/>
           <w:spacing w:val="-17"/>
         </w:rPr>
         <w:t xml:space="preserve"> </w:t>
       </w:r>
       <w:r>
+        <w:rPr>
+          <w:color w:val="767171" w:themeColor="background2" w:themeShade="80"/>
+        </w:rPr>
         <w:t>include</w:t>
       </w:r>
       <w:r>
         <w:rPr>
+          <w:color w:val="767171" w:themeColor="background2" w:themeShade="80"/>
           <w:spacing w:val="-17"/>
         </w:rPr>
         <w:t xml:space="preserve"> </w:t>
       </w:r>
       <w:r>
+        <w:rPr>
+          <w:color w:val="767171" w:themeColor="background2" w:themeShade="80"/>
+        </w:rPr>
         <w:t xml:space="preserve">a confusion matrix or </w:t>
       </w:r>
       <w:r>
         <w:rPr>
+          <w:color w:val="767171" w:themeColor="background2" w:themeShade="80"/>
           <w:spacing w:val="-3"/>
         </w:rPr>
         <w:t xml:space="preserve">AUC/AUPRC </w:t>
       </w:r>
       <w:r>
+        <w:rPr>
+          <w:color w:val="767171" w:themeColor="background2" w:themeShade="80"/>
+        </w:rPr>
         <w:t>curves. Include performance metrics such as</w:t>
       </w:r>
       <w:r>
         <w:rPr>
+          <w:color w:val="767171" w:themeColor="background2" w:themeShade="80"/>
           <w:spacing w:val="-12"/>
         </w:rPr>
         <w:t xml:space="preserve"> </w:t>
       </w:r>
       <w:r>
+        <w:rPr>
+          <w:color w:val="767171" w:themeColor="background2" w:themeShade="80"/>
+        </w:rPr>
         <w:t xml:space="preserve">precision, recall, and </w:t>
       </w:r>
       <w:r>
         <w:rPr>
+          <w:color w:val="767171" w:themeColor="background2" w:themeShade="80"/>
           <w:spacing w:val="-3"/>
         </w:rPr>
         <w:t xml:space="preserve">accuracy. </w:t>
       </w:r>
       <w:r>
+        <w:rPr>
+          <w:color w:val="767171" w:themeColor="background2" w:themeShade="80"/>
+        </w:rPr>
         <w:t>Include visualizations of results, heatmaps, examples</w:t>
       </w:r>
       <w:r>
         <w:rPr>
+          <w:color w:val="767171" w:themeColor="background2" w:themeShade="80"/>
           <w:spacing w:val="-7"/>
         </w:rPr>
         <w:t xml:space="preserve"> </w:t>
       </w:r>
       <w:r>
+        <w:rPr>
+          <w:color w:val="767171" w:themeColor="background2" w:themeShade="80"/>
+        </w:rPr>
         <w:t>of</w:t>
       </w:r>
       <w:r>
         <w:rPr>
+          <w:color w:val="767171" w:themeColor="background2" w:themeShade="80"/>
           <w:spacing w:val="-6"/>
         </w:rPr>
         <w:t xml:space="preserve"> </w:t>
       </w:r>
       <w:r>
+        <w:rPr>
+          <w:color w:val="767171" w:themeColor="background2" w:themeShade="80"/>
+        </w:rPr>
         <w:t>where</w:t>
       </w:r>
       <w:r>
         <w:rPr>
+          <w:color w:val="767171" w:themeColor="background2" w:themeShade="80"/>
           <w:spacing w:val="-6"/>
         </w:rPr>
         <w:t xml:space="preserve"> </w:t>
       </w:r>
       <w:r>
+        <w:rPr>
+          <w:color w:val="767171" w:themeColor="background2" w:themeShade="80"/>
+        </w:rPr>
         <w:t>your</w:t>
       </w:r>
       <w:r>
         <w:rPr>
+          <w:color w:val="767171" w:themeColor="background2" w:themeShade="80"/>
           <w:spacing w:val="-6"/>
         </w:rPr>
         <w:t xml:space="preserve"> </w:t>
       </w:r>
       <w:r>
+        <w:rPr>
+          <w:color w:val="767171" w:themeColor="background2" w:themeShade="80"/>
+        </w:rPr>
         <w:t>algorithm</w:t>
       </w:r>
       <w:r>
         <w:rPr>
+          <w:color w:val="767171" w:themeColor="background2" w:themeShade="80"/>
           <w:spacing w:val="-6"/>
         </w:rPr>
         <w:t xml:space="preserve"> </w:t>
       </w:r>
       <w:r>
+        <w:rPr>
+          <w:color w:val="767171" w:themeColor="background2" w:themeShade="80"/>
+        </w:rPr>
         <w:t>failed</w:t>
       </w:r>
       <w:r>
         <w:rPr>
+          <w:color w:val="767171" w:themeColor="background2" w:themeShade="80"/>
           <w:spacing w:val="-6"/>
         </w:rPr>
         <w:t xml:space="preserve"> </w:t>
       </w:r>
       <w:r>
+        <w:rPr>
+          <w:color w:val="767171" w:themeColor="background2" w:themeShade="80"/>
+        </w:rPr>
         <w:t>and</w:t>
       </w:r>
       <w:r>
         <w:rPr>
+          <w:color w:val="767171" w:themeColor="background2" w:themeShade="80"/>
           <w:spacing w:val="-6"/>
         </w:rPr>
         <w:t xml:space="preserve"> </w:t>
       </w:r>
       <w:r>
+        <w:rPr>
+          <w:color w:val="767171" w:themeColor="background2" w:themeShade="80"/>
+        </w:rPr>
         <w:t>a</w:t>
       </w:r>
       <w:r>
         <w:rPr>
+          <w:color w:val="767171" w:themeColor="background2" w:themeShade="80"/>
           <w:spacing w:val="-6"/>
         </w:rPr>
         <w:t xml:space="preserve"> </w:t>
       </w:r>
       <w:r>
+        <w:rPr>
+          <w:color w:val="767171" w:themeColor="background2" w:themeShade="80"/>
+        </w:rPr>
         <w:t>discussion</w:t>
       </w:r>
       <w:r>
         <w:rPr>
+          <w:color w:val="767171" w:themeColor="background2" w:themeShade="80"/>
           <w:spacing w:val="-6"/>
         </w:rPr>
         <w:t xml:space="preserve"> </w:t>
       </w:r>
       <w:r>
+        <w:rPr>
+          <w:color w:val="767171" w:themeColor="background2" w:themeShade="80"/>
+        </w:rPr>
         <w:t>of</w:t>
       </w:r>
       <w:r>
         <w:rPr>
+          <w:color w:val="767171" w:themeColor="background2" w:themeShade="80"/>
           <w:spacing w:val="-6"/>
         </w:rPr>
         <w:t xml:space="preserve"> </w:t>
       </w:r>
       <w:r>
+        <w:rPr>
+          <w:color w:val="767171" w:themeColor="background2" w:themeShade="80"/>
+        </w:rPr>
         <w:t>why</w:t>
       </w:r>
       <w:r>
         <w:rPr>
+          <w:color w:val="767171" w:themeColor="background2" w:themeShade="80"/>
           <w:spacing w:val="-6"/>
         </w:rPr>
         <w:t xml:space="preserve"> </w:t>
       </w:r>
       <w:r>
+        <w:rPr>
+          <w:color w:val="767171" w:themeColor="background2" w:themeShade="80"/>
+        </w:rPr>
         <w:t>certain</w:t>
       </w:r>
       <w:r>
         <w:rPr>
+          <w:color w:val="767171" w:themeColor="background2" w:themeShade="80"/>
           <w:spacing w:val="-6"/>
         </w:rPr>
         <w:t xml:space="preserve"> </w:t>
       </w:r>
       <w:r>
+        <w:rPr>
+          <w:color w:val="767171" w:themeColor="background2" w:themeShade="80"/>
+        </w:rPr>
         <w:t>algorithms</w:t>
       </w:r>
       <w:r>
         <w:rPr>
+          <w:color w:val="767171" w:themeColor="background2" w:themeShade="80"/>
           <w:spacing w:val="-6"/>
         </w:rPr>
         <w:t xml:space="preserve"> </w:t>
       </w:r>
       <w:r>
+        <w:rPr>
+          <w:color w:val="767171" w:themeColor="background2" w:themeShade="80"/>
+        </w:rPr>
         <w:t xml:space="preserve">failed or succeeded. In addition, explain whether you think you </w:t>
       </w:r>
       <w:r>
         <w:rPr>
+          <w:color w:val="767171" w:themeColor="background2" w:themeShade="80"/>
           <w:spacing w:val="-3"/>
         </w:rPr>
         <w:t xml:space="preserve">have </w:t>
       </w:r>
       <w:r>
+        <w:rPr>
+          <w:color w:val="767171" w:themeColor="background2" w:themeShade="80"/>
+        </w:rPr>
         <w:t>overfit to your training</w:t>
       </w:r>
       <w:r>
         <w:rPr>
+          <w:color w:val="767171" w:themeColor="background2" w:themeShade="80"/>
           <w:spacing w:val="4"/>
         </w:rPr>
         <w:t xml:space="preserve"> </w:t>
       </w:r>
       <w:r>
+        <w:rPr>
+          <w:color w:val="767171" w:themeColor="background2" w:themeShade="80"/>
+        </w:rPr>
         <w:t>set and what, if anything, you did to mitigate that. Make sure to discuss the figures/tables in your</w:t>
       </w:r>
       <w:r>
         <w:rPr>
+          <w:color w:val="767171" w:themeColor="background2" w:themeShade="80"/>
           <w:spacing w:val="-9"/>
         </w:rPr>
         <w:t xml:space="preserve"> </w:t>
       </w:r>
       <w:r>
+        <w:rPr>
+          <w:color w:val="767171" w:themeColor="background2" w:themeShade="80"/>
+        </w:rPr>
         <w:t>main</w:t>
       </w:r>
       <w:r>
         <w:rPr>
+          <w:color w:val="767171" w:themeColor="background2" w:themeShade="80"/>
           <w:spacing w:val="-8"/>
         </w:rPr>
         <w:t xml:space="preserve"> </w:t>
       </w:r>
       <w:r>
+        <w:rPr>
+          <w:color w:val="767171" w:themeColor="background2" w:themeShade="80"/>
+        </w:rPr>
         <w:t>text</w:t>
       </w:r>
       <w:r>
         <w:rPr>
+          <w:color w:val="767171" w:themeColor="background2" w:themeShade="80"/>
           <w:spacing w:val="-8"/>
         </w:rPr>
         <w:t xml:space="preserve"> </w:t>
       </w:r>
       <w:r>
+        <w:rPr>
+          <w:color w:val="767171" w:themeColor="background2" w:themeShade="80"/>
+        </w:rPr>
         <w:t>throughout</w:t>
       </w:r>
       <w:r>
         <w:rPr>
+          <w:color w:val="767171" w:themeColor="background2" w:themeShade="80"/>
           <w:spacing w:val="-7"/>
         </w:rPr>
         <w:t xml:space="preserve"> </w:t>
       </w:r>
       <w:r>
+        <w:rPr>
+          <w:color w:val="767171" w:themeColor="background2" w:themeShade="80"/>
+        </w:rPr>
         <w:t>this</w:t>
       </w:r>
       <w:r>
         <w:rPr>
+          <w:color w:val="767171" w:themeColor="background2" w:themeShade="80"/>
           <w:spacing w:val="-8"/>
         </w:rPr>
         <w:t xml:space="preserve"> </w:t>
       </w:r>
       <w:r>
+        <w:rPr>
+          <w:color w:val="767171" w:themeColor="background2" w:themeShade="80"/>
+        </w:rPr>
         <w:t>section.</w:t>
       </w:r>
       <w:r>
         <w:rPr>
+          <w:color w:val="767171" w:themeColor="background2" w:themeShade="80"/>
           <w:spacing w:val="11"/>
         </w:rPr>
         <w:t xml:space="preserve"> </w:t>
       </w:r>
       <w:r>
         <w:rPr>
+          <w:color w:val="767171" w:themeColor="background2" w:themeShade="80"/>
           <w:spacing w:val="-5"/>
         </w:rPr>
         <w:t>Your</w:t>
       </w:r>
       <w:r>
         <w:rPr>
+          <w:color w:val="767171" w:themeColor="background2" w:themeShade="80"/>
           <w:spacing w:val="-8"/>
         </w:rPr>
         <w:t xml:space="preserve"> </w:t>
       </w:r>
       <w:r>
+        <w:rPr>
+          <w:color w:val="767171" w:themeColor="background2" w:themeShade="80"/>
+        </w:rPr>
         <w:t>plots</w:t>
       </w:r>
       <w:r>
         <w:rPr>
+          <w:color w:val="767171" w:themeColor="background2" w:themeShade="80"/>
           <w:spacing w:val="-8"/>
         </w:rPr>
         <w:t xml:space="preserve"> </w:t>
       </w:r>
       <w:r>
+        <w:rPr>
+          <w:color w:val="767171" w:themeColor="background2" w:themeShade="80"/>
+        </w:rPr>
         <w:t>should</w:t>
       </w:r>
       <w:r>
         <w:rPr>
+          <w:color w:val="767171" w:themeColor="background2" w:themeShade="80"/>
           <w:spacing w:val="-8"/>
         </w:rPr>
         <w:t xml:space="preserve"> </w:t>
       </w:r>
       <w:r>
+        <w:rPr>
+          <w:color w:val="767171" w:themeColor="background2" w:themeShade="80"/>
+        </w:rPr>
         <w:t>include</w:t>
       </w:r>
       <w:r>
         <w:rPr>
+          <w:color w:val="767171" w:themeColor="background2" w:themeShade="80"/>
           <w:spacing w:val="-7"/>
         </w:rPr>
         <w:t xml:space="preserve"> </w:t>
       </w:r>
       <w:r>
+        <w:rPr>
+          <w:color w:val="767171" w:themeColor="background2" w:themeShade="80"/>
+        </w:rPr>
         <w:t>legends,</w:t>
       </w:r>
       <w:r>
         <w:rPr>
+          <w:color w:val="767171" w:themeColor="background2" w:themeShade="80"/>
           <w:spacing w:val="-7"/>
         </w:rPr>
         <w:t xml:space="preserve"> </w:t>
       </w:r>
       <w:r>
+        <w:rPr>
+          <w:color w:val="767171" w:themeColor="background2" w:themeShade="80"/>
+        </w:rPr>
         <w:t>axis</w:t>
       </w:r>
       <w:r>
         <w:rPr>
+          <w:color w:val="767171" w:themeColor="background2" w:themeShade="80"/>
           <w:spacing w:val="-9"/>
         </w:rPr>
         <w:t xml:space="preserve"> </w:t>
       </w:r>
       <w:r>
+        <w:rPr>
+          <w:color w:val="767171" w:themeColor="background2" w:themeShade="80"/>
+        </w:rPr>
         <w:t>labels,</w:t>
       </w:r>
       <w:r>
         <w:rPr>
+          <w:color w:val="767171" w:themeColor="background2" w:themeShade="80"/>
           <w:spacing w:val="-6"/>
         </w:rPr>
         <w:t xml:space="preserve"> </w:t>
       </w:r>
       <w:r>
+        <w:rPr>
+          <w:color w:val="767171" w:themeColor="background2" w:themeShade="80"/>
+        </w:rPr>
         <w:t xml:space="preserve">and </w:t>
       </w:r>
       <w:r>
         <w:rPr>
+          <w:color w:val="767171" w:themeColor="background2" w:themeShade="80"/>
           <w:spacing w:val="-3"/>
         </w:rPr>
         <w:t xml:space="preserve">have </w:t>
       </w:r>
       <w:r>
+        <w:rPr>
+          <w:color w:val="767171" w:themeColor="background2" w:themeShade="80"/>
+        </w:rPr>
         <w:t>font sizes that are legible when</w:t>
       </w:r>
       <w:r>
         <w:rPr>
+          <w:color w:val="767171" w:themeColor="background2" w:themeShade="80"/>
           <w:spacing w:val="15"/>
         </w:rPr>
         <w:t xml:space="preserve"> </w:t>
       </w:r>
       <w:r>
+        <w:rPr>
+          <w:color w:val="767171" w:themeColor="background2" w:themeShade="80"/>
+        </w:rPr>
         <w:t>printed.</w:t>
       </w:r>
     </w:p>
@@ -3390,149 +4455,218 @@
         <w:spacing w:before="282" w:line="259" w:lineRule="auto"/>
         <w:ind w:left="115" w:right="529"/>
         <w:jc w:val="both"/>
+        <w:rPr>
+          <w:color w:val="767171" w:themeColor="background2" w:themeShade="80"/>
+        </w:rPr>
       </w:pPr>
       <w:r>
+        <w:rPr>
+          <w:color w:val="767171" w:themeColor="background2" w:themeShade="80"/>
+        </w:rPr>
         <w:t xml:space="preserve">Summarize your report and reiterate key points. Which algorithms were the highest- performing? Why do you think that some algorithms </w:t>
       </w:r>
       <w:r>
         <w:rPr>
+          <w:color w:val="767171" w:themeColor="background2" w:themeShade="80"/>
           <w:spacing w:val="-3"/>
         </w:rPr>
         <w:t xml:space="preserve">worked </w:t>
       </w:r>
       <w:r>
+        <w:rPr>
+          <w:color w:val="767171" w:themeColor="background2" w:themeShade="80"/>
+        </w:rPr>
         <w:t xml:space="preserve">better than others? </w:t>
       </w:r>
       <w:r>
         <w:rPr>
+          <w:color w:val="767171" w:themeColor="background2" w:themeShade="80"/>
           <w:spacing w:val="-6"/>
         </w:rPr>
         <w:t xml:space="preserve">For </w:t>
       </w:r>
       <w:r>
+        <w:rPr>
+          <w:color w:val="767171" w:themeColor="background2" w:themeShade="80"/>
+        </w:rPr>
         <w:t>future</w:t>
       </w:r>
       <w:r>
         <w:rPr>
+          <w:color w:val="767171" w:themeColor="background2" w:themeShade="80"/>
           <w:spacing w:val="-14"/>
         </w:rPr>
         <w:t xml:space="preserve"> </w:t>
       </w:r>
       <w:r>
+        <w:rPr>
+          <w:color w:val="767171" w:themeColor="background2" w:themeShade="80"/>
+        </w:rPr>
         <w:t>work,</w:t>
       </w:r>
       <w:r>
         <w:rPr>
+          <w:color w:val="767171" w:themeColor="background2" w:themeShade="80"/>
           <w:spacing w:val="-14"/>
         </w:rPr>
         <w:t xml:space="preserve"> </w:t>
       </w:r>
       <w:r>
+        <w:rPr>
+          <w:color w:val="767171" w:themeColor="background2" w:themeShade="80"/>
+        </w:rPr>
         <w:t>if</w:t>
       </w:r>
       <w:r>
         <w:rPr>
+          <w:color w:val="767171" w:themeColor="background2" w:themeShade="80"/>
           <w:spacing w:val="-13"/>
         </w:rPr>
         <w:t xml:space="preserve"> </w:t>
       </w:r>
       <w:r>
+        <w:rPr>
+          <w:color w:val="767171" w:themeColor="background2" w:themeShade="80"/>
+        </w:rPr>
         <w:t>you</w:t>
       </w:r>
       <w:r>
         <w:rPr>
+          <w:color w:val="767171" w:themeColor="background2" w:themeShade="80"/>
           <w:spacing w:val="-14"/>
         </w:rPr>
         <w:t xml:space="preserve"> </w:t>
       </w:r>
       <w:r>
+        <w:rPr>
+          <w:color w:val="767171" w:themeColor="background2" w:themeShade="80"/>
+        </w:rPr>
         <w:t>had</w:t>
       </w:r>
       <w:r>
         <w:rPr>
+          <w:color w:val="767171" w:themeColor="background2" w:themeShade="80"/>
           <w:spacing w:val="-14"/>
         </w:rPr>
         <w:t xml:space="preserve"> </w:t>
       </w:r>
       <w:r>
+        <w:rPr>
+          <w:color w:val="767171" w:themeColor="background2" w:themeShade="80"/>
+        </w:rPr>
         <w:t>more</w:t>
       </w:r>
       <w:r>
         <w:rPr>
+          <w:color w:val="767171" w:themeColor="background2" w:themeShade="80"/>
           <w:spacing w:val="-13"/>
         </w:rPr>
         <w:t xml:space="preserve"> </w:t>
       </w:r>
       <w:r>
+        <w:rPr>
+          <w:color w:val="767171" w:themeColor="background2" w:themeShade="80"/>
+        </w:rPr>
         <w:t>time,</w:t>
       </w:r>
       <w:r>
         <w:rPr>
+          <w:color w:val="767171" w:themeColor="background2" w:themeShade="80"/>
           <w:spacing w:val="-13"/>
         </w:rPr>
         <w:t xml:space="preserve"> </w:t>
       </w:r>
       <w:r>
+        <w:rPr>
+          <w:color w:val="767171" w:themeColor="background2" w:themeShade="80"/>
+        </w:rPr>
         <w:t>more</w:t>
       </w:r>
       <w:r>
         <w:rPr>
+          <w:color w:val="767171" w:themeColor="background2" w:themeShade="80"/>
           <w:spacing w:val="-14"/>
         </w:rPr>
         <w:t xml:space="preserve"> </w:t>
       </w:r>
       <w:r>
+        <w:rPr>
+          <w:color w:val="767171" w:themeColor="background2" w:themeShade="80"/>
+        </w:rPr>
         <w:t>team</w:t>
       </w:r>
       <w:r>
         <w:rPr>
+          <w:color w:val="767171" w:themeColor="background2" w:themeShade="80"/>
           <w:spacing w:val="-14"/>
         </w:rPr>
         <w:t xml:space="preserve"> </w:t>
       </w:r>
       <w:r>
+        <w:rPr>
+          <w:color w:val="767171" w:themeColor="background2" w:themeShade="80"/>
+        </w:rPr>
         <w:t>members,</w:t>
       </w:r>
       <w:r>
         <w:rPr>
+          <w:color w:val="767171" w:themeColor="background2" w:themeShade="80"/>
           <w:spacing w:val="-13"/>
         </w:rPr>
         <w:t xml:space="preserve"> </w:t>
       </w:r>
       <w:r>
+        <w:rPr>
+          <w:color w:val="767171" w:themeColor="background2" w:themeShade="80"/>
+        </w:rPr>
         <w:t>or</w:t>
       </w:r>
       <w:r>
         <w:rPr>
+          <w:color w:val="767171" w:themeColor="background2" w:themeShade="80"/>
           <w:spacing w:val="-14"/>
         </w:rPr>
         <w:t xml:space="preserve"> </w:t>
       </w:r>
       <w:r>
+        <w:rPr>
+          <w:color w:val="767171" w:themeColor="background2" w:themeShade="80"/>
+        </w:rPr>
         <w:t>more</w:t>
       </w:r>
       <w:r>
         <w:rPr>
+          <w:color w:val="767171" w:themeColor="background2" w:themeShade="80"/>
           <w:spacing w:val="-14"/>
         </w:rPr>
         <w:t xml:space="preserve"> </w:t>
       </w:r>
       <w:r>
+        <w:rPr>
+          <w:color w:val="767171" w:themeColor="background2" w:themeShade="80"/>
+        </w:rPr>
         <w:t>computational</w:t>
       </w:r>
       <w:r>
         <w:rPr>
+          <w:color w:val="767171" w:themeColor="background2" w:themeShade="80"/>
           <w:spacing w:val="-13"/>
         </w:rPr>
         <w:t xml:space="preserve"> </w:t>
       </w:r>
       <w:r>
+        <w:rPr>
+          <w:color w:val="767171" w:themeColor="background2" w:themeShade="80"/>
+        </w:rPr>
         <w:t>resources, what would you explore?</w:t>
       </w:r>
     </w:p>
     <w:p>
       <w:pPr>
         <w:pStyle w:val="Plattetekst"/>
+        <w:rPr>
+          <w:color w:val="767171" w:themeColor="background2" w:themeShade="80"/>
+        </w:rPr>
       </w:pPr>
     </w:p>
     <w:p>
@@ -5087,6 +6221,22 @@
       <w:ind w:left="600" w:hanging="485"/>
     </w:pPr>
   </w:style>
+  <w:style w:type="paragraph" w:customStyle="1" w:styleId="Default">
+    <w:name w:val="Default"/>
+    <w:rsid w:val="001E6A7C"/>
+    <w:pPr>
+      <w:autoSpaceDE w:val="0"/>
+      <w:autoSpaceDN w:val="0"/>
+      <w:adjustRightInd w:val="0"/>
+      <w:spacing w:after="0" w:line="240" w:lineRule="auto"/>
+    </w:pPr>
+    <w:rPr>
+      <w:rFonts w:ascii="Arial" w:hAnsi="Arial" w:cs="Arial"/>
+      <w:color w:val="000000"/>
+      <w:sz w:val="24"/>
+      <w:szCs w:val="24"/>
+    </w:rPr>
+  </w:style>
 </w:styles>
 </file>
 

</xml_diff>